<commit_message>
fixed report lab 10
</commit_message>
<xml_diff>
--- a/lab10/Report/Report_Lab10_Vasylenko.docx
+++ b/lab10/Report/Report_Lab10_Vasylenko.docx
@@ -872,70 +872,31 @@
       <w:pPr>
         <w:ind w:left="566" w:right="-40" w:hanging="566"/>
       </w:pPr>
-      <w:proofErr w:type="spellStart"/>
-      <w:r>
-        <w:t>програмних</w:t>
-      </w:r>
-      <w:proofErr w:type="spellEnd"/>
-      <w:r>
-        <w:t xml:space="preserve"> </w:t>
-      </w:r>
-      <w:proofErr w:type="spellStart"/>
-      <w:r>
-        <w:t>модулів</w:t>
-      </w:r>
-      <w:proofErr w:type="spellEnd"/>
-      <w:r>
-        <w:t xml:space="preserve"> </w:t>
-      </w:r>
-      <w:proofErr w:type="spellStart"/>
-      <w:r>
-        <w:t>розв’язування</w:t>
-      </w:r>
-      <w:proofErr w:type="spellEnd"/>
-      <w:r>
-        <w:t xml:space="preserve"> задач 10.1–10.3.</w:t>
-      </w:r>
-    </w:p>
-    <w:p>
-      <w:pPr>
-        <w:spacing w:before="120"/>
-        <w:ind w:right="-40" w:firstLine="851"/>
-        <w:rPr>
-          <w:lang w:val="uk-UA"/>
-        </w:rPr>
-      </w:pPr>
-    </w:p>
-    <w:p>
-      <w:pPr>
-        <w:spacing w:before="120"/>
-        <w:ind w:right="-40" w:firstLine="0"/>
-        <w:rPr>
-          <w:lang w:val="uk-UA"/>
-        </w:rPr>
-      </w:pPr>
-    </w:p>
-    <w:p/>
-    <w:p/>
-    <w:p>
       <w:r>
         <w:rPr>
           <w:noProof/>
           <w:lang w:val="uk-UA"/>
         </w:rPr>
-        <w:lastRenderedPageBreak/>
         <w:drawing>
-          <wp:anchor distT="0" distB="0" distL="114300" distR="114300" simplePos="0" relativeHeight="251664384" behindDoc="0" locked="0" layoutInCell="1" allowOverlap="1">
+          <wp:anchor distT="0" distB="0" distL="114300" distR="114300" simplePos="0" relativeHeight="251664384" behindDoc="1" locked="0" layoutInCell="1" allowOverlap="1">
             <wp:simplePos x="0" y="0"/>
             <wp:positionH relativeFrom="column">
-              <wp:posOffset>268605</wp:posOffset>
+              <wp:posOffset>390525</wp:posOffset>
             </wp:positionH>
             <wp:positionV relativeFrom="paragraph">
-              <wp:posOffset>358140</wp:posOffset>
+              <wp:posOffset>361950</wp:posOffset>
             </wp:positionV>
-            <wp:extent cx="5166360" cy="7162800"/>
+            <wp:extent cx="5166360" cy="5356860"/>
             <wp:effectExtent l="0" t="0" r="0" b="0"/>
-            <wp:wrapSquare wrapText="bothSides"/>
+            <wp:wrapTight wrapText="bothSides">
+              <wp:wrapPolygon edited="0">
+                <wp:start x="0" y="0"/>
+                <wp:lineTo x="0" y="21508"/>
+                <wp:lineTo x="21504" y="21508"/>
+                <wp:lineTo x="21504" y="0"/>
+                <wp:lineTo x="0" y="0"/>
+              </wp:wrapPolygon>
+            </wp:wrapTight>
             <wp:docPr id="4" name="Рисунок 4" descr="C:\Users\User\Downloads\L10-Var-004 (1).jpg"/>
             <wp:cNvGraphicFramePr>
               <a:graphicFrameLocks xmlns:a="http://schemas.openxmlformats.org/drawingml/2006/main" noChangeAspect="1"/>
@@ -965,7 +926,7 @@
                   <pic:spPr bwMode="auto">
                     <a:xfrm>
                       <a:off x="0" y="0"/>
-                      <a:ext cx="5166360" cy="7162800"/>
+                      <a:ext cx="5166360" cy="5356860"/>
                     </a:xfrm>
                     <a:prstGeom prst="rect">
                       <a:avLst/>
@@ -987,21 +948,35 @@
           </wp:anchor>
         </w:drawing>
       </w:r>
-    </w:p>
-    <w:p>
-      <w:pPr>
-        <w:ind w:firstLine="0"/>
-      </w:pPr>
-    </w:p>
-    <w:p/>
-    <w:p>
-      <w:pPr>
+      <w:proofErr w:type="spellStart"/>
+      <w:r>
+        <w:t>програмних</w:t>
+      </w:r>
+      <w:proofErr w:type="spellEnd"/>
+      <w:r>
+        <w:t xml:space="preserve"> </w:t>
+      </w:r>
+      <w:proofErr w:type="spellStart"/>
+      <w:r>
+        <w:t>модулів</w:t>
+      </w:r>
+      <w:proofErr w:type="spellEnd"/>
+      <w:r>
+        <w:t xml:space="preserve"> </w:t>
+      </w:r>
+      <w:proofErr w:type="spellStart"/>
+      <w:r>
+        <w:t>розв’язування</w:t>
+      </w:r>
+      <w:proofErr w:type="spellEnd"/>
+      <w:r>
+        <w:t xml:space="preserve"> задач 10.1–10.3.</w:t>
+      </w:r>
+    </w:p>
+    <w:p>
+      <w:pPr>
+        <w:ind w:firstLine="709"/>
         <w:jc w:val="center"/>
-      </w:pPr>
-    </w:p>
-    <w:p>
-      <w:pPr>
-        <w:jc w:val="center"/>
         <w:rPr>
           <w:lang w:val="uk-UA"/>
         </w:rPr>
@@ -1021,49 +996,43 @@
     </w:p>
     <w:p>
       <w:pPr>
-        <w:jc w:val="center"/>
-        <w:rPr>
-          <w:lang w:val="uk-UA"/>
-        </w:rPr>
-      </w:pPr>
-    </w:p>
-    <w:p>
-      <w:pPr>
-        <w:pStyle w:val="a4"/>
-        <w:spacing w:line="360" w:lineRule="auto"/>
-        <w:ind w:left="0" w:firstLine="709"/>
+        <w:ind w:firstLine="709"/>
         <w:rPr>
           <w:b/>
-          <w:sz w:val="28"/>
-          <w:szCs w:val="28"/>
-        </w:rPr>
-      </w:pPr>
-    </w:p>
-    <w:p>
-      <w:pPr>
-        <w:pStyle w:val="a4"/>
-        <w:spacing w:line="360" w:lineRule="auto"/>
-        <w:ind w:left="0" w:firstLine="709"/>
+        </w:rPr>
+      </w:pPr>
+      <w:proofErr w:type="spellStart"/>
+      <w:r>
         <w:rPr>
           <w:b/>
-          <w:sz w:val="28"/>
-          <w:szCs w:val="28"/>
-        </w:rPr>
-      </w:pPr>
+        </w:rPr>
+        <w:lastRenderedPageBreak/>
+        <w:t>Формалізація</w:t>
+      </w:r>
+      <w:proofErr w:type="spellEnd"/>
       <w:r>
         <w:rPr>
           <w:b/>
-          <w:sz w:val="28"/>
-          <w:szCs w:val="28"/>
-        </w:rPr>
-        <w:lastRenderedPageBreak/>
-        <w:t xml:space="preserve">Формалізація задачі </w:t>
-      </w:r>
+        </w:rPr>
+        <w:t xml:space="preserve"> </w:t>
+      </w:r>
+      <w:proofErr w:type="spellStart"/>
       <w:r>
         <w:rPr>
           <w:b/>
-          <w:sz w:val="28"/>
-          <w:szCs w:val="28"/>
+        </w:rPr>
+        <w:t>задачі</w:t>
+      </w:r>
+      <w:proofErr w:type="spellEnd"/>
+      <w:r>
+        <w:rPr>
+          <w:b/>
+        </w:rPr>
+        <w:t xml:space="preserve"> </w:t>
+      </w:r>
+      <w:r>
+        <w:rPr>
+          <w:b/>
           <w:lang w:val="ru-RU"/>
         </w:rPr>
         <w:t>10</w:t>
@@ -1071,8 +1040,6 @@
       <w:r>
         <w:rPr>
           <w:b/>
-          <w:sz w:val="28"/>
-          <w:szCs w:val="28"/>
         </w:rPr>
         <w:t>.1</w:t>
       </w:r>
@@ -1975,98 +1942,399 @@
       <w:pPr>
         <w:ind w:firstLine="709"/>
         <w:rPr>
+          <w:b/>
           <w:u w:val="single"/>
           <w:lang w:val="ru-RU"/>
         </w:rPr>
       </w:pPr>
-      <w:r>
-        <w:rPr>
-          <w:noProof/>
+    </w:p>
+    <w:p>
+      <w:pPr>
+        <w:ind w:firstLine="709"/>
+        <w:rPr>
+          <w:lang w:val="en-US"/>
+        </w:rPr>
+      </w:pPr>
+      <w:proofErr w:type="spellStart"/>
+      <w:r>
+        <w:rPr>
+          <w:lang w:val="ru-RU"/>
+        </w:rPr>
+        <w:t>Тестування</w:t>
+      </w:r>
+      <w:proofErr w:type="spellEnd"/>
+      <w:r>
+        <w:rPr>
+          <w:lang w:val="en-US"/>
+        </w:rPr>
+        <w:t xml:space="preserve"> </w:t>
+      </w:r>
+      <w:proofErr w:type="spellStart"/>
+      <w:r>
+        <w:rPr>
+          <w:lang w:val="ru-RU"/>
+        </w:rPr>
+        <w:t>функц</w:t>
+      </w:r>
+      <w:r>
+        <w:rPr>
+          <w:lang w:val="en-US"/>
+        </w:rPr>
+        <w:t>i</w:t>
+      </w:r>
+      <w:proofErr w:type="spellEnd"/>
+      <w:r>
+        <w:rPr>
+          <w:lang w:val="ru-RU"/>
+        </w:rPr>
+        <w:t>ї</w:t>
+      </w:r>
+      <w:r>
+        <w:rPr>
+          <w:lang w:val="en-US"/>
+        </w:rPr>
+        <w:t xml:space="preserve"> </w:t>
+      </w:r>
+      <w:r>
+        <w:rPr>
+          <w:lang w:val="ru-RU"/>
+        </w:rPr>
+        <w:t>до</w:t>
+      </w:r>
+      <w:r>
+        <w:rPr>
+          <w:lang w:val="en-US"/>
+        </w:rPr>
+        <w:t xml:space="preserve"> </w:t>
+      </w:r>
+      <w:r>
+        <w:rPr>
+          <w:lang w:val="ru-RU"/>
+        </w:rPr>
+        <w:t>задач</w:t>
+      </w:r>
+      <w:proofErr w:type="spellStart"/>
+      <w:r>
+        <w:rPr>
+          <w:lang w:val="en-US"/>
+        </w:rPr>
+        <w:t>i</w:t>
+      </w:r>
+      <w:proofErr w:type="spellEnd"/>
+      <w:r>
+        <w:rPr>
+          <w:lang w:val="en-US"/>
+        </w:rPr>
+        <w:t xml:space="preserve"> 10.1</w:t>
+      </w:r>
+    </w:p>
+    <w:p>
+      <w:pPr>
+        <w:ind w:firstLine="709"/>
+        <w:rPr>
+          <w:lang w:val="en-US"/>
+        </w:rPr>
+      </w:pPr>
+      <w:r>
+        <w:rPr>
+          <w:lang w:val="en-US"/>
+        </w:rPr>
+        <w:t>Test case #1 is passed!</w:t>
+      </w:r>
+    </w:p>
+    <w:p>
+      <w:pPr>
+        <w:ind w:firstLine="709"/>
+        <w:rPr>
+          <w:lang w:val="en-US"/>
+        </w:rPr>
+      </w:pPr>
+      <w:r>
+        <w:rPr>
+          <w:lang w:val="en-US"/>
+        </w:rPr>
+        <w:t>Test case #2 is passed!</w:t>
+      </w:r>
+    </w:p>
+    <w:p>
+      <w:pPr>
+        <w:ind w:firstLine="709"/>
+        <w:rPr>
+          <w:lang w:val="en-US"/>
+        </w:rPr>
+      </w:pPr>
+      <w:proofErr w:type="spellStart"/>
+      <w:r>
+        <w:rPr>
+          <w:lang w:val="ru-RU"/>
+        </w:rPr>
+        <w:lastRenderedPageBreak/>
+        <w:t>Тестування</w:t>
+      </w:r>
+      <w:proofErr w:type="spellEnd"/>
+      <w:r>
+        <w:rPr>
+          <w:lang w:val="en-US"/>
+        </w:rPr>
+        <w:t xml:space="preserve"> </w:t>
+      </w:r>
+      <w:proofErr w:type="spellStart"/>
+      <w:r>
+        <w:rPr>
+          <w:lang w:val="ru-RU"/>
+        </w:rPr>
+        <w:t>функц</w:t>
+      </w:r>
+      <w:r>
+        <w:rPr>
+          <w:lang w:val="en-US"/>
+        </w:rPr>
+        <w:t>i</w:t>
+      </w:r>
+      <w:proofErr w:type="spellEnd"/>
+      <w:r>
+        <w:rPr>
+          <w:lang w:val="ru-RU"/>
+        </w:rPr>
+        <w:t>ї</w:t>
+      </w:r>
+      <w:r>
+        <w:rPr>
+          <w:lang w:val="en-US"/>
+        </w:rPr>
+        <w:t xml:space="preserve"> </w:t>
+      </w:r>
+      <w:r>
+        <w:rPr>
+          <w:lang w:val="ru-RU"/>
+        </w:rPr>
+        <w:t>до</w:t>
+      </w:r>
+      <w:r>
+        <w:rPr>
+          <w:lang w:val="en-US"/>
+        </w:rPr>
+        <w:t xml:space="preserve"> </w:t>
+      </w:r>
+      <w:r>
+        <w:rPr>
+          <w:lang w:val="ru-RU"/>
+        </w:rPr>
+        <w:t>задач</w:t>
+      </w:r>
+      <w:proofErr w:type="spellStart"/>
+      <w:r>
+        <w:rPr>
+          <w:lang w:val="en-US"/>
+        </w:rPr>
+        <w:t>i</w:t>
+      </w:r>
+      <w:proofErr w:type="spellEnd"/>
+      <w:r>
+        <w:rPr>
+          <w:lang w:val="en-US"/>
+        </w:rPr>
+        <w:t xml:space="preserve"> 10.2</w:t>
+      </w:r>
+    </w:p>
+    <w:p>
+      <w:pPr>
+        <w:ind w:firstLine="709"/>
+        <w:rPr>
+          <w:lang w:val="en-US"/>
+        </w:rPr>
+      </w:pPr>
+      <w:r>
+        <w:rPr>
+          <w:lang w:val="en-US"/>
+        </w:rPr>
+        <w:t>Test case #1 is passed!</w:t>
+      </w:r>
+    </w:p>
+    <w:p>
+      <w:pPr>
+        <w:ind w:firstLine="709"/>
+        <w:rPr>
+          <w:lang w:val="en-US"/>
+        </w:rPr>
+      </w:pPr>
+      <w:r>
+        <w:rPr>
+          <w:lang w:val="en-US"/>
+        </w:rPr>
+        <w:t>Test case #2 is passed!</w:t>
+      </w:r>
+    </w:p>
+    <w:p>
+      <w:pPr>
+        <w:ind w:firstLine="709"/>
+        <w:rPr>
+          <w:lang w:val="en-US"/>
+        </w:rPr>
+      </w:pPr>
+      <w:proofErr w:type="spellStart"/>
+      <w:r>
+        <w:rPr>
+          <w:lang w:val="ru-RU"/>
+        </w:rPr>
+        <w:t>Тестування</w:t>
+      </w:r>
+      <w:proofErr w:type="spellEnd"/>
+      <w:r>
+        <w:rPr>
+          <w:lang w:val="en-US"/>
+        </w:rPr>
+        <w:t xml:space="preserve"> </w:t>
+      </w:r>
+      <w:proofErr w:type="spellStart"/>
+      <w:r>
+        <w:rPr>
+          <w:lang w:val="ru-RU"/>
+        </w:rPr>
+        <w:t>функц</w:t>
+      </w:r>
+      <w:r>
+        <w:rPr>
+          <w:lang w:val="en-US"/>
+        </w:rPr>
+        <w:t>i</w:t>
+      </w:r>
+      <w:proofErr w:type="spellEnd"/>
+      <w:r>
+        <w:rPr>
+          <w:lang w:val="ru-RU"/>
+        </w:rPr>
+        <w:t>ї</w:t>
+      </w:r>
+      <w:r>
+        <w:rPr>
+          <w:lang w:val="en-US"/>
+        </w:rPr>
+        <w:t xml:space="preserve"> </w:t>
+      </w:r>
+      <w:r>
+        <w:rPr>
+          <w:lang w:val="ru-RU"/>
+        </w:rPr>
+        <w:t>до</w:t>
+      </w:r>
+      <w:r>
+        <w:rPr>
+          <w:lang w:val="en-US"/>
+        </w:rPr>
+        <w:t xml:space="preserve"> </w:t>
+      </w:r>
+      <w:r>
+        <w:rPr>
+          <w:lang w:val="ru-RU"/>
+        </w:rPr>
+        <w:t>задач</w:t>
+      </w:r>
+      <w:proofErr w:type="spellStart"/>
+      <w:r>
+        <w:rPr>
+          <w:lang w:val="en-US"/>
+        </w:rPr>
+        <w:t>i</w:t>
+      </w:r>
+      <w:proofErr w:type="spellEnd"/>
+      <w:r>
+        <w:rPr>
+          <w:lang w:val="en-US"/>
+        </w:rPr>
+        <w:t xml:space="preserve"> 10.3</w:t>
+      </w:r>
+    </w:p>
+    <w:p>
+      <w:pPr>
+        <w:ind w:firstLine="709"/>
+        <w:rPr>
+          <w:lang w:val="en-US"/>
+        </w:rPr>
+      </w:pPr>
+      <w:r>
+        <w:rPr>
+          <w:lang w:val="en-US"/>
+        </w:rPr>
+        <w:t>Test case #1 is passed!</w:t>
+      </w:r>
+    </w:p>
+    <w:p>
+      <w:pPr>
+        <w:ind w:firstLine="709"/>
+        <w:rPr>
+          <w:lang w:val="ru-RU"/>
+        </w:rPr>
+      </w:pPr>
+      <w:proofErr w:type="spellStart"/>
+      <w:r>
+        <w:rPr>
+          <w:lang w:val="ru-RU"/>
+        </w:rPr>
+        <w:t>Test</w:t>
+      </w:r>
+      <w:proofErr w:type="spellEnd"/>
+      <w:r>
+        <w:rPr>
+          <w:lang w:val="ru-RU"/>
+        </w:rPr>
+        <w:t xml:space="preserve"> </w:t>
+      </w:r>
+      <w:proofErr w:type="spellStart"/>
+      <w:r>
+        <w:rPr>
+          <w:lang w:val="ru-RU"/>
+        </w:rPr>
+        <w:t>case</w:t>
+      </w:r>
+      <w:proofErr w:type="spellEnd"/>
+      <w:r>
+        <w:rPr>
+          <w:lang w:val="ru-RU"/>
+        </w:rPr>
+        <w:t xml:space="preserve"> #2 </w:t>
+      </w:r>
+      <w:proofErr w:type="spellStart"/>
+      <w:r>
+        <w:rPr>
+          <w:lang w:val="ru-RU"/>
+        </w:rPr>
+        <w:t>is</w:t>
+      </w:r>
+      <w:proofErr w:type="spellEnd"/>
+      <w:r>
+        <w:rPr>
+          <w:lang w:val="ru-RU"/>
+        </w:rPr>
+        <w:t xml:space="preserve"> </w:t>
+      </w:r>
+      <w:proofErr w:type="spellStart"/>
+      <w:r>
+        <w:rPr>
+          <w:lang w:val="ru-RU"/>
+        </w:rPr>
+        <w:t>passed</w:t>
+      </w:r>
+      <w:proofErr w:type="spellEnd"/>
+      <w:r>
+        <w:rPr>
+          <w:lang w:val="ru-RU"/>
+        </w:rPr>
+        <w:t>!</w:t>
+      </w:r>
+    </w:p>
+    <w:p>
+      <w:pPr>
+        <w:ind w:firstLine="709"/>
+        <w:rPr>
           <w:u w:val="single"/>
           <w:lang w:val="ru-RU"/>
         </w:rPr>
-        <w:lastRenderedPageBreak/>
-        <w:drawing>
-          <wp:inline distT="0" distB="0" distL="0" distR="0" wp14:anchorId="0FB81396" wp14:editId="09C2FFA9">
-            <wp:extent cx="4648201" cy="2506980"/>
-            <wp:effectExtent l="0" t="0" r="0" b="7620"/>
-            <wp:docPr id="1" name="Рисунок 1"/>
-            <wp:cNvGraphicFramePr>
-              <a:graphicFrameLocks xmlns:a="http://schemas.openxmlformats.org/drawingml/2006/main" noChangeAspect="1"/>
-            </wp:cNvGraphicFramePr>
-            <a:graphic xmlns:a="http://schemas.openxmlformats.org/drawingml/2006/main">
-              <a:graphicData uri="http://schemas.openxmlformats.org/drawingml/2006/picture">
-                <pic:pic xmlns:pic="http://schemas.openxmlformats.org/drawingml/2006/picture">
-                  <pic:nvPicPr>
-                    <pic:cNvPr id="1" name=""/>
-                    <pic:cNvPicPr/>
-                  </pic:nvPicPr>
-                  <pic:blipFill>
-                    <a:blip r:embed="rId6"/>
-                    <a:stretch>
-                      <a:fillRect/>
-                    </a:stretch>
-                  </pic:blipFill>
-                  <pic:spPr>
-                    <a:xfrm>
-                      <a:off x="0" y="0"/>
-                      <a:ext cx="4648860" cy="2507335"/>
-                    </a:xfrm>
-                    <a:prstGeom prst="rect">
-                      <a:avLst/>
-                    </a:prstGeom>
-                  </pic:spPr>
-                </pic:pic>
-              </a:graphicData>
-            </a:graphic>
-          </wp:inline>
-        </w:drawing>
-      </w:r>
+      </w:pPr>
     </w:p>
     <w:p>
       <w:pPr>
         <w:ind w:firstLine="0"/>
-        <w:jc w:val="center"/>
-      </w:pPr>
-      <w:r>
-        <w:t>Рис</w:t>
-      </w:r>
-      <w:proofErr w:type="spellStart"/>
-      <w:r>
-        <w:rPr>
-          <w:lang w:val="uk-UA"/>
-        </w:rPr>
-        <w:t>унок</w:t>
-      </w:r>
-      <w:proofErr w:type="spellEnd"/>
-      <w:r>
-        <w:t xml:space="preserve"> 2 - Результат </w:t>
-      </w:r>
-      <w:proofErr w:type="spellStart"/>
-      <w:r>
-        <w:t>тестування</w:t>
-      </w:r>
-      <w:proofErr w:type="spellEnd"/>
-    </w:p>
-    <w:p>
-      <w:pPr>
-        <w:spacing w:after="160" w:line="259" w:lineRule="auto"/>
-      </w:pPr>
-      <w:r>
-        <w:br w:type="page"/>
-      </w:r>
-    </w:p>
-    <w:p>
-      <w:pPr>
-        <w:spacing w:after="160" w:line="259" w:lineRule="auto"/>
-      </w:pPr>
-      <w:r>
-        <w:lastRenderedPageBreak/>
-        <w:br w:type="page"/>
-      </w:r>
-    </w:p>
-    <w:p>
-      <w:pPr>
         <w:jc w:val="left"/>
         <w:rPr>
           <w:b/>
@@ -2941,6 +3209,7 @@
       </w:pPr>
       <w:proofErr w:type="spellStart"/>
       <w:r>
+        <w:lastRenderedPageBreak/>
         <w:t>Реалізовано</w:t>
       </w:r>
       <w:proofErr w:type="spellEnd"/>
@@ -3221,11 +3490,7 @@
       </w:r>
       <w:proofErr w:type="spellEnd"/>
       <w:r>
-        <w:t xml:space="preserve"> </w:t>
-      </w:r>
-      <w:r>
-        <w:lastRenderedPageBreak/>
-        <w:t>тест-</w:t>
+        <w:t xml:space="preserve"> тест-</w:t>
       </w:r>
       <w:proofErr w:type="spellStart"/>
       <w:r>
@@ -3728,28 +3993,6 @@
       <w:pPr>
         <w:jc w:val="center"/>
       </w:pPr>
-    </w:p>
-    <w:p/>
-    <w:p/>
-    <w:p/>
-    <w:p/>
-    <w:p>
-      <w:pPr>
-        <w:spacing w:after="160" w:line="259" w:lineRule="auto"/>
-        <w:ind w:firstLine="0"/>
-        <w:jc w:val="left"/>
-        <w:rPr>
-          <w:b/>
-          <w:lang w:val="uk-UA"/>
-        </w:rPr>
-      </w:pPr>
-      <w:r>
-        <w:rPr>
-          <w:b/>
-          <w:lang w:val="uk-UA"/>
-        </w:rPr>
-        <w:br w:type="page"/>
-      </w:r>
     </w:p>
     <w:p>
       <w:pPr>
@@ -5671,17 +5914,6 @@
     <w:p/>
     <w:p>
       <w:pPr>
-        <w:spacing w:after="160" w:line="259" w:lineRule="auto"/>
-        <w:ind w:firstLine="0"/>
-        <w:jc w:val="left"/>
-      </w:pPr>
-      <w:r>
-        <w:lastRenderedPageBreak/>
-        <w:br w:type="page"/>
-      </w:r>
-    </w:p>
-    <w:p>
-      <w:pPr>
         <w:jc w:val="center"/>
         <w:rPr>
           <w:b/>
@@ -13309,7 +13541,7 @@
           <w:rFonts w:ascii="Courier New" w:hAnsi="Courier New" w:cs="Courier New"/>
           <w:sz w:val="20"/>
           <w:szCs w:val="20"/>
-          <w:lang w:val="ru-RU"/>
+          <w:lang w:val="en-US"/>
         </w:rPr>
       </w:pPr>
       <w:r>
@@ -13480,13 +13712,1814 @@
         </w:rPr>
         <w:t xml:space="preserve">." </w:t>
       </w:r>
+      <w:r>
+        <w:rPr>
+          <w:rFonts w:ascii="Courier New" w:hAnsi="Courier New" w:cs="Courier New"/>
+          <w:sz w:val="20"/>
+          <w:szCs w:val="20"/>
+          <w:lang w:val="en-US"/>
+        </w:rPr>
+        <w:t xml:space="preserve">&lt;&lt; </w:t>
+      </w:r>
+      <w:proofErr w:type="spellStart"/>
+      <w:r>
+        <w:rPr>
+          <w:rFonts w:ascii="Courier New" w:hAnsi="Courier New" w:cs="Courier New"/>
+          <w:sz w:val="20"/>
+          <w:szCs w:val="20"/>
+          <w:lang w:val="en-US"/>
+        </w:rPr>
+        <w:t>endl</w:t>
+      </w:r>
+      <w:proofErr w:type="spellEnd"/>
+      <w:r>
+        <w:rPr>
+          <w:rFonts w:ascii="Courier New" w:hAnsi="Courier New" w:cs="Courier New"/>
+          <w:sz w:val="20"/>
+          <w:szCs w:val="20"/>
+          <w:lang w:val="en-US"/>
+        </w:rPr>
+        <w:t>;</w:t>
+      </w:r>
+    </w:p>
+    <w:p>
+      <w:pPr>
+        <w:rPr>
+          <w:rFonts w:ascii="Courier New" w:hAnsi="Courier New" w:cs="Courier New"/>
+          <w:sz w:val="20"/>
+          <w:szCs w:val="20"/>
+          <w:lang w:val="en-US"/>
+        </w:rPr>
+      </w:pPr>
+      <w:r>
+        <w:rPr>
+          <w:rFonts w:ascii="Courier New" w:hAnsi="Courier New" w:cs="Courier New"/>
+          <w:sz w:val="20"/>
+          <w:szCs w:val="20"/>
+          <w:lang w:val="en-US"/>
+        </w:rPr>
+        <w:t xml:space="preserve">    </w:t>
+      </w:r>
+      <w:proofErr w:type="spellStart"/>
+      <w:r>
+        <w:rPr>
+          <w:rFonts w:ascii="Courier New" w:hAnsi="Courier New" w:cs="Courier New"/>
+          <w:sz w:val="20"/>
+          <w:szCs w:val="20"/>
+          <w:lang w:val="en-US"/>
+        </w:rPr>
+        <w:t>outFile.close</w:t>
+      </w:r>
+      <w:proofErr w:type="spellEnd"/>
+      <w:r>
+        <w:rPr>
+          <w:rFonts w:ascii="Courier New" w:hAnsi="Courier New" w:cs="Courier New"/>
+          <w:sz w:val="20"/>
+          <w:szCs w:val="20"/>
+          <w:lang w:val="en-US"/>
+        </w:rPr>
+        <w:t>();</w:t>
+      </w:r>
+    </w:p>
+    <w:p>
+      <w:pPr>
+        <w:rPr>
+          <w:rFonts w:ascii="Courier New" w:hAnsi="Courier New" w:cs="Courier New"/>
+          <w:sz w:val="20"/>
+          <w:szCs w:val="20"/>
+          <w:lang w:val="en-US"/>
+        </w:rPr>
+      </w:pPr>
+      <w:r>
+        <w:rPr>
+          <w:rFonts w:ascii="Courier New" w:hAnsi="Courier New" w:cs="Courier New"/>
+          <w:sz w:val="20"/>
+          <w:szCs w:val="20"/>
+          <w:lang w:val="en-US"/>
+        </w:rPr>
+        <w:t>}</w:t>
+      </w:r>
+    </w:p>
+    <w:p>
+      <w:pPr>
+        <w:rPr>
+          <w:rFonts w:ascii="Courier New" w:hAnsi="Courier New" w:cs="Courier New"/>
+          <w:sz w:val="20"/>
+          <w:szCs w:val="20"/>
+          <w:lang w:val="en-US"/>
+        </w:rPr>
+      </w:pPr>
+      <w:r>
+        <w:rPr>
+          <w:rFonts w:ascii="Courier New" w:hAnsi="Courier New" w:cs="Courier New"/>
+          <w:sz w:val="20"/>
+          <w:szCs w:val="20"/>
+          <w:lang w:val="en-US"/>
+        </w:rPr>
+        <w:t>void task_10_2(char *</w:t>
+      </w:r>
+      <w:proofErr w:type="spellStart"/>
+      <w:r>
+        <w:rPr>
+          <w:rFonts w:ascii="Courier New" w:hAnsi="Courier New" w:cs="Courier New"/>
+          <w:sz w:val="20"/>
+          <w:szCs w:val="20"/>
+          <w:lang w:val="en-US"/>
+        </w:rPr>
+        <w:t>OutInFile</w:t>
+      </w:r>
+      <w:proofErr w:type="spellEnd"/>
+      <w:r>
+        <w:rPr>
+          <w:rFonts w:ascii="Courier New" w:hAnsi="Courier New" w:cs="Courier New"/>
+          <w:sz w:val="20"/>
+          <w:szCs w:val="20"/>
+          <w:lang w:val="en-US"/>
+        </w:rPr>
+        <w:t xml:space="preserve">, string </w:t>
+      </w:r>
+      <w:proofErr w:type="spellStart"/>
+      <w:r>
+        <w:rPr>
+          <w:rFonts w:ascii="Courier New" w:hAnsi="Courier New" w:cs="Courier New"/>
+          <w:sz w:val="20"/>
+          <w:szCs w:val="20"/>
+          <w:lang w:val="en-US"/>
+        </w:rPr>
+        <w:t>slovo</w:t>
+      </w:r>
+      <w:proofErr w:type="spellEnd"/>
+      <w:r>
+        <w:rPr>
+          <w:rFonts w:ascii="Courier New" w:hAnsi="Courier New" w:cs="Courier New"/>
+          <w:sz w:val="20"/>
+          <w:szCs w:val="20"/>
+          <w:lang w:val="en-US"/>
+        </w:rPr>
+        <w:t>)</w:t>
+      </w:r>
+    </w:p>
+    <w:p>
+      <w:pPr>
+        <w:rPr>
+          <w:rFonts w:ascii="Courier New" w:hAnsi="Courier New" w:cs="Courier New"/>
+          <w:sz w:val="20"/>
+          <w:szCs w:val="20"/>
+          <w:lang w:val="en-US"/>
+        </w:rPr>
+      </w:pPr>
+      <w:r>
+        <w:rPr>
+          <w:rFonts w:ascii="Courier New" w:hAnsi="Courier New" w:cs="Courier New"/>
+          <w:sz w:val="20"/>
+          <w:szCs w:val="20"/>
+          <w:lang w:val="en-US"/>
+        </w:rPr>
+        <w:t>{</w:t>
+      </w:r>
+    </w:p>
+    <w:p>
+      <w:pPr>
+        <w:rPr>
+          <w:rFonts w:ascii="Courier New" w:hAnsi="Courier New" w:cs="Courier New"/>
+          <w:sz w:val="20"/>
+          <w:szCs w:val="20"/>
+          <w:lang w:val="en-US"/>
+        </w:rPr>
+      </w:pPr>
+      <w:r>
+        <w:rPr>
+          <w:rFonts w:ascii="Courier New" w:hAnsi="Courier New" w:cs="Courier New"/>
+          <w:sz w:val="20"/>
+          <w:szCs w:val="20"/>
+          <w:lang w:val="en-US"/>
+        </w:rPr>
+        <w:t xml:space="preserve">   </w:t>
+      </w:r>
+      <w:proofErr w:type="spellStart"/>
+      <w:r>
+        <w:rPr>
+          <w:rFonts w:ascii="Courier New" w:hAnsi="Courier New" w:cs="Courier New"/>
+          <w:sz w:val="20"/>
+          <w:szCs w:val="20"/>
+          <w:lang w:val="en-US"/>
+        </w:rPr>
+        <w:t>ifstream</w:t>
+      </w:r>
+      <w:proofErr w:type="spellEnd"/>
+      <w:r>
+        <w:rPr>
+          <w:rFonts w:ascii="Courier New" w:hAnsi="Courier New" w:cs="Courier New"/>
+          <w:sz w:val="20"/>
+          <w:szCs w:val="20"/>
+          <w:lang w:val="en-US"/>
+        </w:rPr>
+        <w:t xml:space="preserve"> </w:t>
+      </w:r>
+      <w:proofErr w:type="spellStart"/>
+      <w:r>
+        <w:rPr>
+          <w:rFonts w:ascii="Courier New" w:hAnsi="Courier New" w:cs="Courier New"/>
+          <w:sz w:val="20"/>
+          <w:szCs w:val="20"/>
+          <w:lang w:val="en-US"/>
+        </w:rPr>
+        <w:t>inFile</w:t>
+      </w:r>
+      <w:proofErr w:type="spellEnd"/>
+      <w:r>
+        <w:rPr>
+          <w:rFonts w:ascii="Courier New" w:hAnsi="Courier New" w:cs="Courier New"/>
+          <w:sz w:val="20"/>
+          <w:szCs w:val="20"/>
+          <w:lang w:val="en-US"/>
+        </w:rPr>
+        <w:t>;</w:t>
+      </w:r>
+    </w:p>
+    <w:p>
+      <w:pPr>
+        <w:rPr>
+          <w:rFonts w:ascii="Courier New" w:hAnsi="Courier New" w:cs="Courier New"/>
+          <w:sz w:val="20"/>
+          <w:szCs w:val="20"/>
+          <w:lang w:val="en-US"/>
+        </w:rPr>
+      </w:pPr>
+      <w:r>
+        <w:rPr>
+          <w:rFonts w:ascii="Courier New" w:hAnsi="Courier New" w:cs="Courier New"/>
+          <w:sz w:val="20"/>
+          <w:szCs w:val="20"/>
+          <w:lang w:val="en-US"/>
+        </w:rPr>
+        <w:t xml:space="preserve">   </w:t>
+      </w:r>
+      <w:proofErr w:type="spellStart"/>
+      <w:r>
+        <w:rPr>
+          <w:rFonts w:ascii="Courier New" w:hAnsi="Courier New" w:cs="Courier New"/>
+          <w:sz w:val="20"/>
+          <w:szCs w:val="20"/>
+          <w:lang w:val="en-US"/>
+        </w:rPr>
+        <w:t>inFile.open</w:t>
+      </w:r>
+      <w:proofErr w:type="spellEnd"/>
+      <w:r>
+        <w:rPr>
+          <w:rFonts w:ascii="Courier New" w:hAnsi="Courier New" w:cs="Courier New"/>
+          <w:sz w:val="20"/>
+          <w:szCs w:val="20"/>
+          <w:lang w:val="en-US"/>
+        </w:rPr>
+        <w:t>(</w:t>
+      </w:r>
+      <w:proofErr w:type="spellStart"/>
+      <w:r>
+        <w:rPr>
+          <w:rFonts w:ascii="Courier New" w:hAnsi="Courier New" w:cs="Courier New"/>
+          <w:sz w:val="20"/>
+          <w:szCs w:val="20"/>
+          <w:lang w:val="en-US"/>
+        </w:rPr>
+        <w:t>OutInFile</w:t>
+      </w:r>
+      <w:proofErr w:type="spellEnd"/>
+      <w:r>
+        <w:rPr>
+          <w:rFonts w:ascii="Courier New" w:hAnsi="Courier New" w:cs="Courier New"/>
+          <w:sz w:val="20"/>
+          <w:szCs w:val="20"/>
+          <w:lang w:val="en-US"/>
+        </w:rPr>
+        <w:t>);</w:t>
+      </w:r>
+    </w:p>
+    <w:p>
+      <w:pPr>
+        <w:rPr>
+          <w:rFonts w:ascii="Courier New" w:hAnsi="Courier New" w:cs="Courier New"/>
+          <w:sz w:val="20"/>
+          <w:szCs w:val="20"/>
+          <w:lang w:val="en-US"/>
+        </w:rPr>
+      </w:pPr>
+      <w:r>
+        <w:rPr>
+          <w:rFonts w:ascii="Courier New" w:hAnsi="Courier New" w:cs="Courier New"/>
+          <w:sz w:val="20"/>
+          <w:szCs w:val="20"/>
+          <w:lang w:val="en-US"/>
+        </w:rPr>
+        <w:t xml:space="preserve">   string </w:t>
+      </w:r>
+      <w:proofErr w:type="spellStart"/>
+      <w:r>
+        <w:rPr>
+          <w:rFonts w:ascii="Courier New" w:hAnsi="Courier New" w:cs="Courier New"/>
+          <w:sz w:val="20"/>
+          <w:szCs w:val="20"/>
+          <w:lang w:val="en-US"/>
+        </w:rPr>
+        <w:t>fromFile</w:t>
+      </w:r>
+      <w:proofErr w:type="spellEnd"/>
+      <w:r>
+        <w:rPr>
+          <w:rFonts w:ascii="Courier New" w:hAnsi="Courier New" w:cs="Courier New"/>
+          <w:sz w:val="20"/>
+          <w:szCs w:val="20"/>
+          <w:lang w:val="en-US"/>
+        </w:rPr>
+        <w:t>;</w:t>
+      </w:r>
+    </w:p>
+    <w:p>
+      <w:pPr>
+        <w:rPr>
+          <w:rFonts w:ascii="Courier New" w:hAnsi="Courier New" w:cs="Courier New"/>
+          <w:sz w:val="20"/>
+          <w:szCs w:val="20"/>
+          <w:lang w:val="en-US"/>
+        </w:rPr>
+      </w:pPr>
+      <w:r>
+        <w:rPr>
+          <w:rFonts w:ascii="Courier New" w:hAnsi="Courier New" w:cs="Courier New"/>
+          <w:sz w:val="20"/>
+          <w:szCs w:val="20"/>
+          <w:lang w:val="en-US"/>
+        </w:rPr>
+        <w:t xml:space="preserve">   </w:t>
+      </w:r>
+      <w:proofErr w:type="spellStart"/>
+      <w:r>
+        <w:rPr>
+          <w:rFonts w:ascii="Courier New" w:hAnsi="Courier New" w:cs="Courier New"/>
+          <w:sz w:val="20"/>
+          <w:szCs w:val="20"/>
+          <w:lang w:val="en-US"/>
+        </w:rPr>
+        <w:t>inFile</w:t>
+      </w:r>
+      <w:proofErr w:type="spellEnd"/>
+      <w:r>
+        <w:rPr>
+          <w:rFonts w:ascii="Courier New" w:hAnsi="Courier New" w:cs="Courier New"/>
+          <w:sz w:val="20"/>
+          <w:szCs w:val="20"/>
+          <w:lang w:val="en-US"/>
+        </w:rPr>
+        <w:t xml:space="preserve"> &gt;&gt; </w:t>
+      </w:r>
+      <w:proofErr w:type="spellStart"/>
+      <w:r>
+        <w:rPr>
+          <w:rFonts w:ascii="Courier New" w:hAnsi="Courier New" w:cs="Courier New"/>
+          <w:sz w:val="20"/>
+          <w:szCs w:val="20"/>
+          <w:lang w:val="en-US"/>
+        </w:rPr>
+        <w:t>fromFile</w:t>
+      </w:r>
+      <w:proofErr w:type="spellEnd"/>
+      <w:r>
+        <w:rPr>
+          <w:rFonts w:ascii="Courier New" w:hAnsi="Courier New" w:cs="Courier New"/>
+          <w:sz w:val="20"/>
+          <w:szCs w:val="20"/>
+          <w:lang w:val="en-US"/>
+        </w:rPr>
+        <w:t>;</w:t>
+      </w:r>
+    </w:p>
+    <w:p>
+      <w:pPr>
+        <w:rPr>
+          <w:rFonts w:ascii="Courier New" w:hAnsi="Courier New" w:cs="Courier New"/>
+          <w:sz w:val="20"/>
+          <w:szCs w:val="20"/>
+          <w:lang w:val="en-US"/>
+        </w:rPr>
+      </w:pPr>
+      <w:r>
+        <w:rPr>
+          <w:rFonts w:ascii="Courier New" w:hAnsi="Courier New" w:cs="Courier New"/>
+          <w:sz w:val="20"/>
+          <w:szCs w:val="20"/>
+          <w:lang w:val="en-US"/>
+        </w:rPr>
+        <w:t xml:space="preserve">   </w:t>
+      </w:r>
+      <w:proofErr w:type="spellStart"/>
+      <w:r>
+        <w:rPr>
+          <w:rFonts w:ascii="Courier New" w:hAnsi="Courier New" w:cs="Courier New"/>
+          <w:sz w:val="20"/>
+          <w:szCs w:val="20"/>
+          <w:lang w:val="en-US"/>
+        </w:rPr>
+        <w:t>inFile.close</w:t>
+      </w:r>
+      <w:proofErr w:type="spellEnd"/>
+      <w:r>
+        <w:rPr>
+          <w:rFonts w:ascii="Courier New" w:hAnsi="Courier New" w:cs="Courier New"/>
+          <w:sz w:val="20"/>
+          <w:szCs w:val="20"/>
+          <w:lang w:val="en-US"/>
+        </w:rPr>
+        <w:t>();</w:t>
+      </w:r>
+    </w:p>
+    <w:p>
+      <w:pPr>
+        <w:rPr>
+          <w:rFonts w:ascii="Courier New" w:hAnsi="Courier New" w:cs="Courier New"/>
+          <w:sz w:val="20"/>
+          <w:szCs w:val="20"/>
+          <w:lang w:val="en-US"/>
+        </w:rPr>
+      </w:pPr>
+      <w:r>
+        <w:rPr>
+          <w:rFonts w:ascii="Courier New" w:hAnsi="Courier New" w:cs="Courier New"/>
+          <w:sz w:val="20"/>
+          <w:szCs w:val="20"/>
+          <w:lang w:val="en-US"/>
+        </w:rPr>
+        <w:t xml:space="preserve">   </w:t>
+      </w:r>
+      <w:proofErr w:type="spellStart"/>
+      <w:r>
+        <w:rPr>
+          <w:rFonts w:ascii="Courier New" w:hAnsi="Courier New" w:cs="Courier New"/>
+          <w:sz w:val="20"/>
+          <w:szCs w:val="20"/>
+          <w:lang w:val="en-US"/>
+        </w:rPr>
+        <w:t>ofstream</w:t>
+      </w:r>
+      <w:proofErr w:type="spellEnd"/>
+      <w:r>
+        <w:rPr>
+          <w:rFonts w:ascii="Courier New" w:hAnsi="Courier New" w:cs="Courier New"/>
+          <w:sz w:val="20"/>
+          <w:szCs w:val="20"/>
+          <w:lang w:val="en-US"/>
+        </w:rPr>
+        <w:t xml:space="preserve"> </w:t>
+      </w:r>
+      <w:proofErr w:type="spellStart"/>
+      <w:r>
+        <w:rPr>
+          <w:rFonts w:ascii="Courier New" w:hAnsi="Courier New" w:cs="Courier New"/>
+          <w:sz w:val="20"/>
+          <w:szCs w:val="20"/>
+          <w:lang w:val="en-US"/>
+        </w:rPr>
+        <w:t>in_File</w:t>
+      </w:r>
+      <w:proofErr w:type="spellEnd"/>
+      <w:r>
+        <w:rPr>
+          <w:rFonts w:ascii="Courier New" w:hAnsi="Courier New" w:cs="Courier New"/>
+          <w:sz w:val="20"/>
+          <w:szCs w:val="20"/>
+          <w:lang w:val="en-US"/>
+        </w:rPr>
+        <w:t>;</w:t>
+      </w:r>
+    </w:p>
+    <w:p>
+      <w:pPr>
+        <w:rPr>
+          <w:rFonts w:ascii="Courier New" w:hAnsi="Courier New" w:cs="Courier New"/>
+          <w:sz w:val="20"/>
+          <w:szCs w:val="20"/>
+          <w:lang w:val="en-US"/>
+        </w:rPr>
+      </w:pPr>
+      <w:r>
+        <w:rPr>
+          <w:rFonts w:ascii="Courier New" w:hAnsi="Courier New" w:cs="Courier New"/>
+          <w:sz w:val="20"/>
+          <w:szCs w:val="20"/>
+          <w:lang w:val="en-US"/>
+        </w:rPr>
+        <w:t xml:space="preserve">   </w:t>
+      </w:r>
+      <w:proofErr w:type="spellStart"/>
+      <w:r>
+        <w:rPr>
+          <w:rFonts w:ascii="Courier New" w:hAnsi="Courier New" w:cs="Courier New"/>
+          <w:sz w:val="20"/>
+          <w:szCs w:val="20"/>
+          <w:lang w:val="en-US"/>
+        </w:rPr>
+        <w:t>in_File.open</w:t>
+      </w:r>
+      <w:proofErr w:type="spellEnd"/>
+      <w:r>
+        <w:rPr>
+          <w:rFonts w:ascii="Courier New" w:hAnsi="Courier New" w:cs="Courier New"/>
+          <w:sz w:val="20"/>
+          <w:szCs w:val="20"/>
+          <w:lang w:val="en-US"/>
+        </w:rPr>
+        <w:t>(</w:t>
+      </w:r>
+      <w:proofErr w:type="spellStart"/>
+      <w:r>
+        <w:rPr>
+          <w:rFonts w:ascii="Courier New" w:hAnsi="Courier New" w:cs="Courier New"/>
+          <w:sz w:val="20"/>
+          <w:szCs w:val="20"/>
+          <w:lang w:val="en-US"/>
+        </w:rPr>
+        <w:t>OutInFile</w:t>
+      </w:r>
+      <w:proofErr w:type="spellEnd"/>
+      <w:r>
+        <w:rPr>
+          <w:rFonts w:ascii="Courier New" w:hAnsi="Courier New" w:cs="Courier New"/>
+          <w:sz w:val="20"/>
+          <w:szCs w:val="20"/>
+          <w:lang w:val="en-US"/>
+        </w:rPr>
+        <w:t xml:space="preserve">, </w:t>
+      </w:r>
+      <w:proofErr w:type="spellStart"/>
       <w:proofErr w:type="gramStart"/>
       <w:r>
         <w:rPr>
           <w:rFonts w:ascii="Courier New" w:hAnsi="Courier New" w:cs="Courier New"/>
           <w:sz w:val="20"/>
           <w:szCs w:val="20"/>
-          <w:lang w:val="ru-RU"/>
+          <w:lang w:val="en-US"/>
+        </w:rPr>
+        <w:t>ios</w:t>
+      </w:r>
+      <w:proofErr w:type="spellEnd"/>
+      <w:r>
+        <w:rPr>
+          <w:rFonts w:ascii="Courier New" w:hAnsi="Courier New" w:cs="Courier New"/>
+          <w:sz w:val="20"/>
+          <w:szCs w:val="20"/>
+          <w:lang w:val="en-US"/>
+        </w:rPr>
+        <w:t>::</w:t>
+      </w:r>
+      <w:proofErr w:type="gramEnd"/>
+      <w:r>
+        <w:rPr>
+          <w:rFonts w:ascii="Courier New" w:hAnsi="Courier New" w:cs="Courier New"/>
+          <w:sz w:val="20"/>
+          <w:szCs w:val="20"/>
+          <w:lang w:val="en-US"/>
+        </w:rPr>
+        <w:t>app);</w:t>
+      </w:r>
+    </w:p>
+    <w:p>
+      <w:pPr>
+        <w:rPr>
+          <w:rFonts w:ascii="Courier New" w:hAnsi="Courier New" w:cs="Courier New"/>
+          <w:sz w:val="20"/>
+          <w:szCs w:val="20"/>
+          <w:lang w:val="en-US"/>
+        </w:rPr>
+      </w:pPr>
+      <w:r>
+        <w:rPr>
+          <w:rFonts w:ascii="Courier New" w:hAnsi="Courier New" w:cs="Courier New"/>
+          <w:sz w:val="20"/>
+          <w:szCs w:val="20"/>
+          <w:lang w:val="en-US"/>
+        </w:rPr>
+        <w:t xml:space="preserve">   char </w:t>
+      </w:r>
+      <w:proofErr w:type="spellStart"/>
+      <w:r>
+        <w:rPr>
+          <w:rFonts w:ascii="Courier New" w:hAnsi="Courier New" w:cs="Courier New"/>
+          <w:sz w:val="20"/>
+          <w:szCs w:val="20"/>
+          <w:lang w:val="en-US"/>
+        </w:rPr>
+        <w:t>lastChar</w:t>
+      </w:r>
+      <w:proofErr w:type="spellEnd"/>
+      <w:r>
+        <w:rPr>
+          <w:rFonts w:ascii="Courier New" w:hAnsi="Courier New" w:cs="Courier New"/>
+          <w:sz w:val="20"/>
+          <w:szCs w:val="20"/>
+          <w:lang w:val="en-US"/>
+        </w:rPr>
+        <w:t>;</w:t>
+      </w:r>
+    </w:p>
+    <w:p>
+      <w:pPr>
+        <w:rPr>
+          <w:rFonts w:ascii="Courier New" w:hAnsi="Courier New" w:cs="Courier New"/>
+          <w:sz w:val="20"/>
+          <w:szCs w:val="20"/>
+          <w:lang w:val="en-US"/>
+        </w:rPr>
+      </w:pPr>
+      <w:r>
+        <w:rPr>
+          <w:rFonts w:ascii="Courier New" w:hAnsi="Courier New" w:cs="Courier New"/>
+          <w:sz w:val="20"/>
+          <w:szCs w:val="20"/>
+          <w:lang w:val="en-US"/>
+        </w:rPr>
+        <w:t xml:space="preserve">   </w:t>
+      </w:r>
+      <w:proofErr w:type="spellStart"/>
+      <w:r>
+        <w:rPr>
+          <w:rFonts w:ascii="Courier New" w:hAnsi="Courier New" w:cs="Courier New"/>
+          <w:sz w:val="20"/>
+          <w:szCs w:val="20"/>
+          <w:lang w:val="en-US"/>
+        </w:rPr>
+        <w:t>lastChar</w:t>
+      </w:r>
+      <w:proofErr w:type="spellEnd"/>
+      <w:r>
+        <w:rPr>
+          <w:rFonts w:ascii="Courier New" w:hAnsi="Courier New" w:cs="Courier New"/>
+          <w:sz w:val="20"/>
+          <w:szCs w:val="20"/>
+          <w:lang w:val="en-US"/>
+        </w:rPr>
+        <w:t xml:space="preserve"> = </w:t>
+      </w:r>
+      <w:proofErr w:type="spellStart"/>
+      <w:r>
+        <w:rPr>
+          <w:rFonts w:ascii="Courier New" w:hAnsi="Courier New" w:cs="Courier New"/>
+          <w:sz w:val="20"/>
+          <w:szCs w:val="20"/>
+          <w:lang w:val="en-US"/>
+        </w:rPr>
+        <w:t>slovo.back</w:t>
+      </w:r>
+      <w:proofErr w:type="spellEnd"/>
+      <w:r>
+        <w:rPr>
+          <w:rFonts w:ascii="Courier New" w:hAnsi="Courier New" w:cs="Courier New"/>
+          <w:sz w:val="20"/>
+          <w:szCs w:val="20"/>
+          <w:lang w:val="en-US"/>
+        </w:rPr>
+        <w:t>();</w:t>
+      </w:r>
+    </w:p>
+    <w:p>
+      <w:pPr>
+        <w:rPr>
+          <w:rFonts w:ascii="Courier New" w:hAnsi="Courier New" w:cs="Courier New"/>
+          <w:sz w:val="20"/>
+          <w:szCs w:val="20"/>
+          <w:lang w:val="en-US"/>
+        </w:rPr>
+      </w:pPr>
+      <w:r>
+        <w:rPr>
+          <w:rFonts w:ascii="Courier New" w:hAnsi="Courier New" w:cs="Courier New"/>
+          <w:sz w:val="20"/>
+          <w:szCs w:val="20"/>
+          <w:lang w:val="en-US"/>
+        </w:rPr>
+        <w:t xml:space="preserve">    </w:t>
+      </w:r>
+      <w:proofErr w:type="spellStart"/>
+      <w:r>
+        <w:rPr>
+          <w:rFonts w:ascii="Courier New" w:hAnsi="Courier New" w:cs="Courier New"/>
+          <w:sz w:val="20"/>
+          <w:szCs w:val="20"/>
+          <w:lang w:val="en-US"/>
+        </w:rPr>
+        <w:t>in_File</w:t>
+      </w:r>
+      <w:proofErr w:type="spellEnd"/>
+      <w:r>
+        <w:rPr>
+          <w:rFonts w:ascii="Courier New" w:hAnsi="Courier New" w:cs="Courier New"/>
+          <w:sz w:val="20"/>
+          <w:szCs w:val="20"/>
+          <w:lang w:val="en-US"/>
+        </w:rPr>
+        <w:t xml:space="preserve"> &lt;&lt; "\n </w:t>
+      </w:r>
+      <w:r>
+        <w:rPr>
+          <w:rFonts w:ascii="Courier New" w:hAnsi="Courier New" w:cs="Courier New"/>
+          <w:sz w:val="20"/>
+          <w:szCs w:val="20"/>
+          <w:lang w:val="ru-RU"/>
+        </w:rPr>
+        <w:t>Перша</w:t>
+      </w:r>
+      <w:r>
+        <w:rPr>
+          <w:rFonts w:ascii="Courier New" w:hAnsi="Courier New" w:cs="Courier New"/>
+          <w:sz w:val="20"/>
+          <w:szCs w:val="20"/>
+          <w:lang w:val="en-US"/>
+        </w:rPr>
+        <w:t xml:space="preserve"> </w:t>
+      </w:r>
+      <w:r>
+        <w:rPr>
+          <w:rFonts w:ascii="Courier New" w:hAnsi="Courier New" w:cs="Courier New"/>
+          <w:sz w:val="20"/>
+          <w:szCs w:val="20"/>
+          <w:lang w:val="ru-RU"/>
+        </w:rPr>
+        <w:t>і</w:t>
+      </w:r>
+      <w:r>
+        <w:rPr>
+          <w:rFonts w:ascii="Courier New" w:hAnsi="Courier New" w:cs="Courier New"/>
+          <w:sz w:val="20"/>
+          <w:szCs w:val="20"/>
+          <w:lang w:val="en-US"/>
+        </w:rPr>
+        <w:t xml:space="preserve"> </w:t>
+      </w:r>
+      <w:proofErr w:type="spellStart"/>
+      <w:r>
+        <w:rPr>
+          <w:rFonts w:ascii="Courier New" w:hAnsi="Courier New" w:cs="Courier New"/>
+          <w:sz w:val="20"/>
+          <w:szCs w:val="20"/>
+          <w:lang w:val="ru-RU"/>
+        </w:rPr>
+        <w:t>остання</w:t>
+      </w:r>
+      <w:proofErr w:type="spellEnd"/>
+      <w:r>
+        <w:rPr>
+          <w:rFonts w:ascii="Courier New" w:hAnsi="Courier New" w:cs="Courier New"/>
+          <w:sz w:val="20"/>
+          <w:szCs w:val="20"/>
+          <w:lang w:val="en-US"/>
+        </w:rPr>
+        <w:t xml:space="preserve"> </w:t>
+      </w:r>
+      <w:proofErr w:type="spellStart"/>
+      <w:r>
+        <w:rPr>
+          <w:rFonts w:ascii="Courier New" w:hAnsi="Courier New" w:cs="Courier New"/>
+          <w:sz w:val="20"/>
+          <w:szCs w:val="20"/>
+          <w:lang w:val="ru-RU"/>
+        </w:rPr>
+        <w:t>літери</w:t>
+      </w:r>
+      <w:proofErr w:type="spellEnd"/>
+      <w:r>
+        <w:rPr>
+          <w:rFonts w:ascii="Courier New" w:hAnsi="Courier New" w:cs="Courier New"/>
+          <w:sz w:val="20"/>
+          <w:szCs w:val="20"/>
+          <w:lang w:val="en-US"/>
+        </w:rPr>
+        <w:t xml:space="preserve"> </w:t>
+      </w:r>
+      <w:r>
+        <w:rPr>
+          <w:rFonts w:ascii="Courier New" w:hAnsi="Courier New" w:cs="Courier New"/>
+          <w:sz w:val="20"/>
+          <w:szCs w:val="20"/>
+          <w:lang w:val="ru-RU"/>
+        </w:rPr>
+        <w:t>слова</w:t>
+      </w:r>
+      <w:r>
+        <w:rPr>
+          <w:rFonts w:ascii="Courier New" w:hAnsi="Courier New" w:cs="Courier New"/>
+          <w:sz w:val="20"/>
+          <w:szCs w:val="20"/>
+          <w:lang w:val="en-US"/>
+        </w:rPr>
+        <w:t xml:space="preserve">: " &lt;&lt; "[" &lt;&lt; </w:t>
+      </w:r>
+      <w:proofErr w:type="spellStart"/>
+      <w:r>
+        <w:rPr>
+          <w:rFonts w:ascii="Courier New" w:hAnsi="Courier New" w:cs="Courier New"/>
+          <w:sz w:val="20"/>
+          <w:szCs w:val="20"/>
+          <w:lang w:val="en-US"/>
+        </w:rPr>
+        <w:t>slovo</w:t>
+      </w:r>
+      <w:proofErr w:type="spellEnd"/>
+      <w:r>
+        <w:rPr>
+          <w:rFonts w:ascii="Courier New" w:hAnsi="Courier New" w:cs="Courier New"/>
+          <w:sz w:val="20"/>
+          <w:szCs w:val="20"/>
+          <w:lang w:val="en-US"/>
+        </w:rPr>
+        <w:t xml:space="preserve">[0] &lt;&lt; "]" &lt;&lt; " [" &lt;&lt; </w:t>
+      </w:r>
+      <w:proofErr w:type="spellStart"/>
+      <w:r>
+        <w:rPr>
+          <w:rFonts w:ascii="Courier New" w:hAnsi="Courier New" w:cs="Courier New"/>
+          <w:sz w:val="20"/>
+          <w:szCs w:val="20"/>
+          <w:lang w:val="en-US"/>
+        </w:rPr>
+        <w:t>lastChar</w:t>
+      </w:r>
+      <w:proofErr w:type="spellEnd"/>
+      <w:r>
+        <w:rPr>
+          <w:rFonts w:ascii="Courier New" w:hAnsi="Courier New" w:cs="Courier New"/>
+          <w:sz w:val="20"/>
+          <w:szCs w:val="20"/>
+          <w:lang w:val="en-US"/>
+        </w:rPr>
+        <w:t xml:space="preserve"> &lt;&lt; "]" &lt;&lt; </w:t>
+      </w:r>
+      <w:proofErr w:type="spellStart"/>
+      <w:r>
+        <w:rPr>
+          <w:rFonts w:ascii="Courier New" w:hAnsi="Courier New" w:cs="Courier New"/>
+          <w:sz w:val="20"/>
+          <w:szCs w:val="20"/>
+          <w:lang w:val="en-US"/>
+        </w:rPr>
+        <w:t>endl</w:t>
+      </w:r>
+      <w:proofErr w:type="spellEnd"/>
+      <w:r>
+        <w:rPr>
+          <w:rFonts w:ascii="Courier New" w:hAnsi="Courier New" w:cs="Courier New"/>
+          <w:sz w:val="20"/>
+          <w:szCs w:val="20"/>
+          <w:lang w:val="en-US"/>
+        </w:rPr>
+        <w:t>;</w:t>
+      </w:r>
+    </w:p>
+    <w:p>
+      <w:pPr>
+        <w:rPr>
+          <w:rFonts w:ascii="Courier New" w:hAnsi="Courier New" w:cs="Courier New"/>
+          <w:sz w:val="20"/>
+          <w:szCs w:val="20"/>
+          <w:lang w:val="en-US"/>
+        </w:rPr>
+      </w:pPr>
+      <w:r>
+        <w:rPr>
+          <w:rFonts w:ascii="Courier New" w:hAnsi="Courier New" w:cs="Courier New"/>
+          <w:sz w:val="20"/>
+          <w:szCs w:val="20"/>
+          <w:lang w:val="en-US"/>
+        </w:rPr>
+        <w:t xml:space="preserve">    </w:t>
+      </w:r>
+      <w:proofErr w:type="spellStart"/>
+      <w:r>
+        <w:rPr>
+          <w:rFonts w:ascii="Courier New" w:hAnsi="Courier New" w:cs="Courier New"/>
+          <w:sz w:val="20"/>
+          <w:szCs w:val="20"/>
+          <w:lang w:val="en-US"/>
+        </w:rPr>
+        <w:t>time_t</w:t>
+      </w:r>
+      <w:proofErr w:type="spellEnd"/>
+      <w:r>
+        <w:rPr>
+          <w:rFonts w:ascii="Courier New" w:hAnsi="Courier New" w:cs="Courier New"/>
+          <w:sz w:val="20"/>
+          <w:szCs w:val="20"/>
+          <w:lang w:val="en-US"/>
+        </w:rPr>
+        <w:t xml:space="preserve"> times = time(NULL);</w:t>
+      </w:r>
+    </w:p>
+    <w:p>
+      <w:pPr>
+        <w:rPr>
+          <w:rFonts w:ascii="Courier New" w:hAnsi="Courier New" w:cs="Courier New"/>
+          <w:sz w:val="20"/>
+          <w:szCs w:val="20"/>
+          <w:lang w:val="en-US"/>
+        </w:rPr>
+      </w:pPr>
+      <w:r>
+        <w:rPr>
+          <w:rFonts w:ascii="Courier New" w:hAnsi="Courier New" w:cs="Courier New"/>
+          <w:sz w:val="20"/>
+          <w:szCs w:val="20"/>
+          <w:lang w:val="en-US"/>
+        </w:rPr>
+        <w:t xml:space="preserve">    </w:t>
+      </w:r>
+      <w:proofErr w:type="spellStart"/>
+      <w:r>
+        <w:rPr>
+          <w:rFonts w:ascii="Courier New" w:hAnsi="Courier New" w:cs="Courier New"/>
+          <w:sz w:val="20"/>
+          <w:szCs w:val="20"/>
+          <w:lang w:val="en-US"/>
+        </w:rPr>
+        <w:t>in_File</w:t>
+      </w:r>
+      <w:proofErr w:type="spellEnd"/>
+      <w:r>
+        <w:rPr>
+          <w:rFonts w:ascii="Courier New" w:hAnsi="Courier New" w:cs="Courier New"/>
+          <w:sz w:val="20"/>
+          <w:szCs w:val="20"/>
+          <w:lang w:val="en-US"/>
+        </w:rPr>
+        <w:t xml:space="preserve"> &lt;&lt; "</w:t>
+      </w:r>
+      <w:r>
+        <w:rPr>
+          <w:rFonts w:ascii="Courier New" w:hAnsi="Courier New" w:cs="Courier New"/>
+          <w:sz w:val="20"/>
+          <w:szCs w:val="20"/>
+          <w:lang w:val="ru-RU"/>
+        </w:rPr>
+        <w:t>Час</w:t>
+      </w:r>
+      <w:r>
+        <w:rPr>
+          <w:rFonts w:ascii="Courier New" w:hAnsi="Courier New" w:cs="Courier New"/>
+          <w:sz w:val="20"/>
+          <w:szCs w:val="20"/>
+          <w:lang w:val="en-US"/>
+        </w:rPr>
+        <w:t xml:space="preserve"> </w:t>
+      </w:r>
+      <w:proofErr w:type="spellStart"/>
+      <w:r>
+        <w:rPr>
+          <w:rFonts w:ascii="Courier New" w:hAnsi="Courier New" w:cs="Courier New"/>
+          <w:sz w:val="20"/>
+          <w:szCs w:val="20"/>
+          <w:lang w:val="ru-RU"/>
+        </w:rPr>
+        <w:t>дозапису</w:t>
+      </w:r>
+      <w:proofErr w:type="spellEnd"/>
+      <w:r>
+        <w:rPr>
+          <w:rFonts w:ascii="Courier New" w:hAnsi="Courier New" w:cs="Courier New"/>
+          <w:sz w:val="20"/>
+          <w:szCs w:val="20"/>
+          <w:lang w:val="en-US"/>
+        </w:rPr>
+        <w:t xml:space="preserve"> :"  &lt;&lt; </w:t>
+      </w:r>
+      <w:proofErr w:type="spellStart"/>
+      <w:r>
+        <w:rPr>
+          <w:rFonts w:ascii="Courier New" w:hAnsi="Courier New" w:cs="Courier New"/>
+          <w:sz w:val="20"/>
+          <w:szCs w:val="20"/>
+          <w:lang w:val="en-US"/>
+        </w:rPr>
+        <w:t>asctime</w:t>
+      </w:r>
+      <w:proofErr w:type="spellEnd"/>
+      <w:r>
+        <w:rPr>
+          <w:rFonts w:ascii="Courier New" w:hAnsi="Courier New" w:cs="Courier New"/>
+          <w:sz w:val="20"/>
+          <w:szCs w:val="20"/>
+          <w:lang w:val="en-US"/>
+        </w:rPr>
+        <w:t xml:space="preserve"> (</w:t>
+      </w:r>
+      <w:proofErr w:type="spellStart"/>
+      <w:r>
+        <w:rPr>
+          <w:rFonts w:ascii="Courier New" w:hAnsi="Courier New" w:cs="Courier New"/>
+          <w:sz w:val="20"/>
+          <w:szCs w:val="20"/>
+          <w:lang w:val="en-US"/>
+        </w:rPr>
+        <w:t>localtime</w:t>
+      </w:r>
+      <w:proofErr w:type="spellEnd"/>
+      <w:r>
+        <w:rPr>
+          <w:rFonts w:ascii="Courier New" w:hAnsi="Courier New" w:cs="Courier New"/>
+          <w:sz w:val="20"/>
+          <w:szCs w:val="20"/>
+          <w:lang w:val="en-US"/>
+        </w:rPr>
+        <w:t xml:space="preserve">( &amp;times )) &lt;&lt; </w:t>
+      </w:r>
+      <w:proofErr w:type="spellStart"/>
+      <w:r>
+        <w:rPr>
+          <w:rFonts w:ascii="Courier New" w:hAnsi="Courier New" w:cs="Courier New"/>
+          <w:sz w:val="20"/>
+          <w:szCs w:val="20"/>
+          <w:lang w:val="en-US"/>
+        </w:rPr>
+        <w:t>endl</w:t>
+      </w:r>
+      <w:proofErr w:type="spellEnd"/>
+      <w:r>
+        <w:rPr>
+          <w:rFonts w:ascii="Courier New" w:hAnsi="Courier New" w:cs="Courier New"/>
+          <w:sz w:val="20"/>
+          <w:szCs w:val="20"/>
+          <w:lang w:val="en-US"/>
+        </w:rPr>
+        <w:t>;</w:t>
+      </w:r>
+    </w:p>
+    <w:p>
+      <w:pPr>
+        <w:rPr>
+          <w:rFonts w:ascii="Courier New" w:hAnsi="Courier New" w:cs="Courier New"/>
+          <w:sz w:val="20"/>
+          <w:szCs w:val="20"/>
+          <w:lang w:val="en-US"/>
+        </w:rPr>
+      </w:pPr>
+      <w:r>
+        <w:rPr>
+          <w:rFonts w:ascii="Courier New" w:hAnsi="Courier New" w:cs="Courier New"/>
+          <w:sz w:val="20"/>
+          <w:szCs w:val="20"/>
+          <w:lang w:val="en-US"/>
+        </w:rPr>
+        <w:t xml:space="preserve">    </w:t>
+      </w:r>
+      <w:proofErr w:type="spellStart"/>
+      <w:r>
+        <w:rPr>
+          <w:rFonts w:ascii="Courier New" w:hAnsi="Courier New" w:cs="Courier New"/>
+          <w:sz w:val="20"/>
+          <w:szCs w:val="20"/>
+          <w:lang w:val="en-US"/>
+        </w:rPr>
+        <w:t>in_File.close</w:t>
+      </w:r>
+      <w:proofErr w:type="spellEnd"/>
+      <w:r>
+        <w:rPr>
+          <w:rFonts w:ascii="Courier New" w:hAnsi="Courier New" w:cs="Courier New"/>
+          <w:sz w:val="20"/>
+          <w:szCs w:val="20"/>
+          <w:lang w:val="en-US"/>
+        </w:rPr>
+        <w:t>();</w:t>
+      </w:r>
+    </w:p>
+    <w:p>
+      <w:pPr>
+        <w:rPr>
+          <w:rFonts w:ascii="Courier New" w:hAnsi="Courier New" w:cs="Courier New"/>
+          <w:sz w:val="20"/>
+          <w:szCs w:val="20"/>
+          <w:lang w:val="en-US"/>
+        </w:rPr>
+      </w:pPr>
+    </w:p>
+    <w:p>
+      <w:pPr>
+        <w:rPr>
+          <w:rFonts w:ascii="Courier New" w:hAnsi="Courier New" w:cs="Courier New"/>
+          <w:sz w:val="20"/>
+          <w:szCs w:val="20"/>
+          <w:lang w:val="en-US"/>
+        </w:rPr>
+      </w:pPr>
+      <w:r>
+        <w:rPr>
+          <w:rFonts w:ascii="Courier New" w:hAnsi="Courier New" w:cs="Courier New"/>
+          <w:sz w:val="20"/>
+          <w:szCs w:val="20"/>
+          <w:lang w:val="en-US"/>
+        </w:rPr>
+        <w:t>}</w:t>
+      </w:r>
+    </w:p>
+    <w:p>
+      <w:pPr>
+        <w:rPr>
+          <w:rFonts w:ascii="Courier New" w:hAnsi="Courier New" w:cs="Courier New"/>
+          <w:sz w:val="20"/>
+          <w:szCs w:val="20"/>
+          <w:lang w:val="en-US"/>
+        </w:rPr>
+      </w:pPr>
+    </w:p>
+    <w:p>
+      <w:pPr>
+        <w:rPr>
+          <w:rFonts w:ascii="Courier New" w:hAnsi="Courier New" w:cs="Courier New"/>
+          <w:sz w:val="20"/>
+          <w:szCs w:val="20"/>
+          <w:lang w:val="en-US"/>
+        </w:rPr>
+      </w:pPr>
+      <w:r>
+        <w:rPr>
+          <w:rFonts w:ascii="Courier New" w:hAnsi="Courier New" w:cs="Courier New"/>
+          <w:sz w:val="20"/>
+          <w:szCs w:val="20"/>
+          <w:lang w:val="en-US"/>
+        </w:rPr>
+        <w:t>void task_10_3(float x, float z, float b, char *</w:t>
+      </w:r>
+      <w:proofErr w:type="spellStart"/>
+      <w:r>
+        <w:rPr>
+          <w:rFonts w:ascii="Courier New" w:hAnsi="Courier New" w:cs="Courier New"/>
+          <w:sz w:val="20"/>
+          <w:szCs w:val="20"/>
+          <w:lang w:val="en-US"/>
+        </w:rPr>
+        <w:t>OutFile</w:t>
+      </w:r>
+      <w:proofErr w:type="spellEnd"/>
+      <w:r>
+        <w:rPr>
+          <w:rFonts w:ascii="Courier New" w:hAnsi="Courier New" w:cs="Courier New"/>
+          <w:sz w:val="20"/>
+          <w:szCs w:val="20"/>
+          <w:lang w:val="en-US"/>
+        </w:rPr>
+        <w:t>)</w:t>
+      </w:r>
+    </w:p>
+    <w:p>
+      <w:pPr>
+        <w:rPr>
+          <w:rFonts w:ascii="Courier New" w:hAnsi="Courier New" w:cs="Courier New"/>
+          <w:sz w:val="20"/>
+          <w:szCs w:val="20"/>
+          <w:lang w:val="en-US"/>
+        </w:rPr>
+      </w:pPr>
+      <w:r>
+        <w:rPr>
+          <w:rFonts w:ascii="Courier New" w:hAnsi="Courier New" w:cs="Courier New"/>
+          <w:sz w:val="20"/>
+          <w:szCs w:val="20"/>
+          <w:lang w:val="en-US"/>
+        </w:rPr>
+        <w:t>{</w:t>
+      </w:r>
+    </w:p>
+    <w:p>
+      <w:pPr>
+        <w:rPr>
+          <w:rFonts w:ascii="Courier New" w:hAnsi="Courier New" w:cs="Courier New"/>
+          <w:sz w:val="20"/>
+          <w:szCs w:val="20"/>
+          <w:lang w:val="en-US"/>
+        </w:rPr>
+      </w:pPr>
+      <w:r>
+        <w:rPr>
+          <w:rFonts w:ascii="Courier New" w:hAnsi="Courier New" w:cs="Courier New"/>
+          <w:sz w:val="20"/>
+          <w:szCs w:val="20"/>
+          <w:lang w:val="en-US"/>
+        </w:rPr>
+        <w:t xml:space="preserve">   </w:t>
+      </w:r>
+      <w:proofErr w:type="spellStart"/>
+      <w:r>
+        <w:rPr>
+          <w:rFonts w:ascii="Courier New" w:hAnsi="Courier New" w:cs="Courier New"/>
+          <w:sz w:val="20"/>
+          <w:szCs w:val="20"/>
+          <w:lang w:val="en-US"/>
+        </w:rPr>
+        <w:t>ofstream</w:t>
+      </w:r>
+      <w:proofErr w:type="spellEnd"/>
+      <w:r>
+        <w:rPr>
+          <w:rFonts w:ascii="Courier New" w:hAnsi="Courier New" w:cs="Courier New"/>
+          <w:sz w:val="20"/>
+          <w:szCs w:val="20"/>
+          <w:lang w:val="en-US"/>
+        </w:rPr>
+        <w:t xml:space="preserve"> </w:t>
+      </w:r>
+      <w:proofErr w:type="spellStart"/>
+      <w:r>
+        <w:rPr>
+          <w:rFonts w:ascii="Courier New" w:hAnsi="Courier New" w:cs="Courier New"/>
+          <w:sz w:val="20"/>
+          <w:szCs w:val="20"/>
+          <w:lang w:val="en-US"/>
+        </w:rPr>
+        <w:t>outFile</w:t>
+      </w:r>
+      <w:proofErr w:type="spellEnd"/>
+      <w:r>
+        <w:rPr>
+          <w:rFonts w:ascii="Courier New" w:hAnsi="Courier New" w:cs="Courier New"/>
+          <w:sz w:val="20"/>
+          <w:szCs w:val="20"/>
+          <w:lang w:val="en-US"/>
+        </w:rPr>
+        <w:t>;</w:t>
+      </w:r>
+    </w:p>
+    <w:p>
+      <w:pPr>
+        <w:rPr>
+          <w:rFonts w:ascii="Courier New" w:hAnsi="Courier New" w:cs="Courier New"/>
+          <w:sz w:val="20"/>
+          <w:szCs w:val="20"/>
+          <w:lang w:val="en-US"/>
+        </w:rPr>
+      </w:pPr>
+      <w:r>
+        <w:rPr>
+          <w:rFonts w:ascii="Courier New" w:hAnsi="Courier New" w:cs="Courier New"/>
+          <w:sz w:val="20"/>
+          <w:szCs w:val="20"/>
+          <w:lang w:val="en-US"/>
+        </w:rPr>
+        <w:t xml:space="preserve">   </w:t>
+      </w:r>
+      <w:proofErr w:type="spellStart"/>
+      <w:r>
+        <w:rPr>
+          <w:rFonts w:ascii="Courier New" w:hAnsi="Courier New" w:cs="Courier New"/>
+          <w:sz w:val="20"/>
+          <w:szCs w:val="20"/>
+          <w:lang w:val="en-US"/>
+        </w:rPr>
+        <w:t>outFile.open</w:t>
+      </w:r>
+      <w:proofErr w:type="spellEnd"/>
+      <w:r>
+        <w:rPr>
+          <w:rFonts w:ascii="Courier New" w:hAnsi="Courier New" w:cs="Courier New"/>
+          <w:sz w:val="20"/>
+          <w:szCs w:val="20"/>
+          <w:lang w:val="en-US"/>
+        </w:rPr>
+        <w:t>(</w:t>
+      </w:r>
+      <w:proofErr w:type="spellStart"/>
+      <w:r>
+        <w:rPr>
+          <w:rFonts w:ascii="Courier New" w:hAnsi="Courier New" w:cs="Courier New"/>
+          <w:sz w:val="20"/>
+          <w:szCs w:val="20"/>
+          <w:lang w:val="en-US"/>
+        </w:rPr>
+        <w:t>OutFile</w:t>
+      </w:r>
+      <w:proofErr w:type="spellEnd"/>
+      <w:r>
+        <w:rPr>
+          <w:rFonts w:ascii="Courier New" w:hAnsi="Courier New" w:cs="Courier New"/>
+          <w:sz w:val="20"/>
+          <w:szCs w:val="20"/>
+          <w:lang w:val="en-US"/>
+        </w:rPr>
+        <w:t xml:space="preserve">, </w:t>
+      </w:r>
+      <w:proofErr w:type="spellStart"/>
+      <w:proofErr w:type="gramStart"/>
+      <w:r>
+        <w:rPr>
+          <w:rFonts w:ascii="Courier New" w:hAnsi="Courier New" w:cs="Courier New"/>
+          <w:sz w:val="20"/>
+          <w:szCs w:val="20"/>
+          <w:lang w:val="en-US"/>
+        </w:rPr>
+        <w:t>ios</w:t>
+      </w:r>
+      <w:proofErr w:type="spellEnd"/>
+      <w:r>
+        <w:rPr>
+          <w:rFonts w:ascii="Courier New" w:hAnsi="Courier New" w:cs="Courier New"/>
+          <w:sz w:val="20"/>
+          <w:szCs w:val="20"/>
+          <w:lang w:val="en-US"/>
+        </w:rPr>
+        <w:t>::</w:t>
+      </w:r>
+      <w:proofErr w:type="gramEnd"/>
+      <w:r>
+        <w:rPr>
+          <w:rFonts w:ascii="Courier New" w:hAnsi="Courier New" w:cs="Courier New"/>
+          <w:sz w:val="20"/>
+          <w:szCs w:val="20"/>
+          <w:lang w:val="en-US"/>
+        </w:rPr>
+        <w:t>app);</w:t>
+      </w:r>
+    </w:p>
+    <w:p>
+      <w:pPr>
+        <w:rPr>
+          <w:rFonts w:ascii="Courier New" w:hAnsi="Courier New" w:cs="Courier New"/>
+          <w:sz w:val="20"/>
+          <w:szCs w:val="20"/>
+          <w:lang w:val="en-US"/>
+        </w:rPr>
+      </w:pPr>
+    </w:p>
+    <w:p>
+      <w:pPr>
+        <w:rPr>
+          <w:rFonts w:ascii="Courier New" w:hAnsi="Courier New" w:cs="Courier New"/>
+          <w:sz w:val="20"/>
+          <w:szCs w:val="20"/>
+          <w:lang w:val="en-US"/>
+        </w:rPr>
+      </w:pPr>
+      <w:r>
+        <w:rPr>
+          <w:rFonts w:ascii="Courier New" w:hAnsi="Courier New" w:cs="Courier New"/>
+          <w:sz w:val="20"/>
+          <w:szCs w:val="20"/>
+          <w:lang w:val="en-US"/>
+        </w:rPr>
+        <w:t xml:space="preserve">   </w:t>
+      </w:r>
+      <w:proofErr w:type="spellStart"/>
+      <w:r>
+        <w:rPr>
+          <w:rFonts w:ascii="Courier New" w:hAnsi="Courier New" w:cs="Courier New"/>
+          <w:sz w:val="20"/>
+          <w:szCs w:val="20"/>
+          <w:lang w:val="en-US"/>
+        </w:rPr>
+        <w:t>outFile</w:t>
+      </w:r>
+      <w:proofErr w:type="spellEnd"/>
+      <w:r>
+        <w:rPr>
+          <w:rFonts w:ascii="Courier New" w:hAnsi="Courier New" w:cs="Courier New"/>
+          <w:sz w:val="20"/>
+          <w:szCs w:val="20"/>
+          <w:lang w:val="en-US"/>
+        </w:rPr>
+        <w:t xml:space="preserve"> &lt;&lt; "\n</w:t>
+      </w:r>
+      <w:r>
+        <w:rPr>
+          <w:rFonts w:ascii="Courier New" w:hAnsi="Courier New" w:cs="Courier New"/>
+          <w:sz w:val="20"/>
+          <w:szCs w:val="20"/>
+          <w:lang w:val="ru-RU"/>
+        </w:rPr>
+        <w:t>Результат</w:t>
+      </w:r>
+      <w:r>
+        <w:rPr>
+          <w:rFonts w:ascii="Courier New" w:hAnsi="Courier New" w:cs="Courier New"/>
+          <w:sz w:val="20"/>
+          <w:szCs w:val="20"/>
+          <w:lang w:val="en-US"/>
+        </w:rPr>
+        <w:t xml:space="preserve"> </w:t>
+      </w:r>
+      <w:proofErr w:type="spellStart"/>
+      <w:r>
+        <w:rPr>
+          <w:rFonts w:ascii="Courier New" w:hAnsi="Courier New" w:cs="Courier New"/>
+          <w:sz w:val="20"/>
+          <w:szCs w:val="20"/>
+          <w:lang w:val="ru-RU"/>
+        </w:rPr>
+        <w:t>виконання</w:t>
+      </w:r>
+      <w:proofErr w:type="spellEnd"/>
+      <w:r>
+        <w:rPr>
+          <w:rFonts w:ascii="Courier New" w:hAnsi="Courier New" w:cs="Courier New"/>
+          <w:sz w:val="20"/>
+          <w:szCs w:val="20"/>
+          <w:lang w:val="en-US"/>
+        </w:rPr>
+        <w:t xml:space="preserve"> </w:t>
+      </w:r>
+      <w:proofErr w:type="spellStart"/>
+      <w:r>
+        <w:rPr>
+          <w:rFonts w:ascii="Courier New" w:hAnsi="Courier New" w:cs="Courier New"/>
+          <w:sz w:val="20"/>
+          <w:szCs w:val="20"/>
+          <w:lang w:val="ru-RU"/>
+        </w:rPr>
+        <w:t>функції</w:t>
+      </w:r>
+      <w:proofErr w:type="spellEnd"/>
+      <w:r>
+        <w:rPr>
+          <w:rFonts w:ascii="Courier New" w:hAnsi="Courier New" w:cs="Courier New"/>
+          <w:sz w:val="20"/>
+          <w:szCs w:val="20"/>
+          <w:lang w:val="en-US"/>
+        </w:rPr>
+        <w:t xml:space="preserve"> </w:t>
+      </w:r>
+      <w:proofErr w:type="spellStart"/>
+      <w:r>
+        <w:rPr>
+          <w:rFonts w:ascii="Courier New" w:hAnsi="Courier New" w:cs="Courier New"/>
+          <w:sz w:val="20"/>
+          <w:szCs w:val="20"/>
+          <w:lang w:val="en-US"/>
+        </w:rPr>
+        <w:t>s_calculation</w:t>
+      </w:r>
+      <w:proofErr w:type="spellEnd"/>
+      <w:r>
+        <w:rPr>
+          <w:rFonts w:ascii="Courier New" w:hAnsi="Courier New" w:cs="Courier New"/>
+          <w:sz w:val="20"/>
+          <w:szCs w:val="20"/>
+          <w:lang w:val="en-US"/>
+        </w:rPr>
+        <w:t xml:space="preserve">: S = " &lt;&lt; </w:t>
+      </w:r>
+      <w:proofErr w:type="spellStart"/>
+      <w:r>
+        <w:rPr>
+          <w:rFonts w:ascii="Courier New" w:hAnsi="Courier New" w:cs="Courier New"/>
+          <w:sz w:val="20"/>
+          <w:szCs w:val="20"/>
+          <w:lang w:val="en-US"/>
+        </w:rPr>
+        <w:t>s_calculation</w:t>
+      </w:r>
+      <w:proofErr w:type="spellEnd"/>
+      <w:r>
+        <w:rPr>
+          <w:rFonts w:ascii="Courier New" w:hAnsi="Courier New" w:cs="Courier New"/>
+          <w:sz w:val="20"/>
+          <w:szCs w:val="20"/>
+          <w:lang w:val="en-US"/>
+        </w:rPr>
+        <w:t>(</w:t>
+      </w:r>
+      <w:proofErr w:type="spellStart"/>
+      <w:r>
+        <w:rPr>
+          <w:rFonts w:ascii="Courier New" w:hAnsi="Courier New" w:cs="Courier New"/>
+          <w:sz w:val="20"/>
+          <w:szCs w:val="20"/>
+          <w:lang w:val="en-US"/>
+        </w:rPr>
+        <w:t>x,z,b</w:t>
+      </w:r>
+      <w:proofErr w:type="spellEnd"/>
+      <w:r>
+        <w:rPr>
+          <w:rFonts w:ascii="Courier New" w:hAnsi="Courier New" w:cs="Courier New"/>
+          <w:sz w:val="20"/>
+          <w:szCs w:val="20"/>
+          <w:lang w:val="en-US"/>
+        </w:rPr>
+        <w:t xml:space="preserve">) &lt;&lt; </w:t>
+      </w:r>
+      <w:proofErr w:type="spellStart"/>
+      <w:r>
+        <w:rPr>
+          <w:rFonts w:ascii="Courier New" w:hAnsi="Courier New" w:cs="Courier New"/>
+          <w:sz w:val="20"/>
+          <w:szCs w:val="20"/>
+          <w:lang w:val="en-US"/>
+        </w:rPr>
+        <w:t>endl</w:t>
+      </w:r>
+      <w:proofErr w:type="spellEnd"/>
+      <w:r>
+        <w:rPr>
+          <w:rFonts w:ascii="Courier New" w:hAnsi="Courier New" w:cs="Courier New"/>
+          <w:sz w:val="20"/>
+          <w:szCs w:val="20"/>
+          <w:lang w:val="en-US"/>
+        </w:rPr>
+        <w:t>;</w:t>
+      </w:r>
+    </w:p>
+    <w:p>
+      <w:pPr>
+        <w:rPr>
+          <w:rFonts w:ascii="Courier New" w:hAnsi="Courier New" w:cs="Courier New"/>
+          <w:sz w:val="20"/>
+          <w:szCs w:val="20"/>
+          <w:lang w:val="en-US"/>
+        </w:rPr>
+      </w:pPr>
+    </w:p>
+    <w:p>
+      <w:pPr>
+        <w:rPr>
+          <w:rFonts w:ascii="Courier New" w:hAnsi="Courier New" w:cs="Courier New"/>
+          <w:sz w:val="20"/>
+          <w:szCs w:val="20"/>
+          <w:lang w:val="en-US"/>
+        </w:rPr>
+      </w:pPr>
+    </w:p>
+    <w:p>
+      <w:pPr>
+        <w:rPr>
+          <w:rFonts w:ascii="Courier New" w:hAnsi="Courier New" w:cs="Courier New"/>
+          <w:sz w:val="20"/>
+          <w:szCs w:val="20"/>
+          <w:lang w:val="en-US"/>
+        </w:rPr>
+      </w:pPr>
+      <w:r>
+        <w:rPr>
+          <w:rFonts w:ascii="Courier New" w:hAnsi="Courier New" w:cs="Courier New"/>
+          <w:sz w:val="20"/>
+          <w:szCs w:val="20"/>
+          <w:lang w:val="en-US"/>
+        </w:rPr>
+        <w:t xml:space="preserve">   if (b&gt;0)</w:t>
+      </w:r>
+    </w:p>
+    <w:p>
+      <w:pPr>
+        <w:rPr>
+          <w:rFonts w:ascii="Courier New" w:hAnsi="Courier New" w:cs="Courier New"/>
+          <w:sz w:val="20"/>
+          <w:szCs w:val="20"/>
+          <w:lang w:val="en-US"/>
+        </w:rPr>
+      </w:pPr>
+      <w:r>
+        <w:rPr>
+          <w:rFonts w:ascii="Courier New" w:hAnsi="Courier New" w:cs="Courier New"/>
+          <w:sz w:val="20"/>
+          <w:szCs w:val="20"/>
+          <w:lang w:val="en-US"/>
+        </w:rPr>
+        <w:t xml:space="preserve">        </w:t>
+      </w:r>
+      <w:proofErr w:type="spellStart"/>
+      <w:r>
+        <w:rPr>
+          <w:rFonts w:ascii="Courier New" w:hAnsi="Courier New" w:cs="Courier New"/>
+          <w:sz w:val="20"/>
+          <w:szCs w:val="20"/>
+          <w:lang w:val="en-US"/>
+        </w:rPr>
+        <w:t>outFile</w:t>
+      </w:r>
+      <w:proofErr w:type="spellEnd"/>
+      <w:r>
+        <w:rPr>
+          <w:rFonts w:ascii="Courier New" w:hAnsi="Courier New" w:cs="Courier New"/>
+          <w:sz w:val="20"/>
+          <w:szCs w:val="20"/>
+          <w:lang w:val="en-US"/>
+        </w:rPr>
+        <w:t>&lt;&lt; "</w:t>
+      </w:r>
+      <w:r>
+        <w:rPr>
+          <w:rFonts w:ascii="Courier New" w:hAnsi="Courier New" w:cs="Courier New"/>
+          <w:sz w:val="20"/>
+          <w:szCs w:val="20"/>
+          <w:lang w:val="ru-RU"/>
+        </w:rPr>
+        <w:t>Число</w:t>
+      </w:r>
+      <w:r>
+        <w:rPr>
+          <w:rFonts w:ascii="Courier New" w:hAnsi="Courier New" w:cs="Courier New"/>
+          <w:sz w:val="20"/>
+          <w:szCs w:val="20"/>
+          <w:lang w:val="en-US"/>
+        </w:rPr>
+        <w:t xml:space="preserve"> " &lt;&lt; b &lt;&lt; " </w:t>
+      </w:r>
+      <w:r>
+        <w:rPr>
+          <w:rFonts w:ascii="Courier New" w:hAnsi="Courier New" w:cs="Courier New"/>
+          <w:sz w:val="20"/>
+          <w:szCs w:val="20"/>
+          <w:lang w:val="ru-RU"/>
+        </w:rPr>
+        <w:t>у</w:t>
+      </w:r>
+      <w:r>
+        <w:rPr>
+          <w:rFonts w:ascii="Courier New" w:hAnsi="Courier New" w:cs="Courier New"/>
+          <w:sz w:val="20"/>
+          <w:szCs w:val="20"/>
+          <w:lang w:val="en-US"/>
+        </w:rPr>
+        <w:t xml:space="preserve"> </w:t>
+      </w:r>
+      <w:proofErr w:type="spellStart"/>
+      <w:r>
+        <w:rPr>
+          <w:rFonts w:ascii="Courier New" w:hAnsi="Courier New" w:cs="Courier New"/>
+          <w:sz w:val="20"/>
+          <w:szCs w:val="20"/>
+          <w:lang w:val="ru-RU"/>
+        </w:rPr>
+        <w:t>двійковому</w:t>
+      </w:r>
+      <w:proofErr w:type="spellEnd"/>
+      <w:r>
+        <w:rPr>
+          <w:rFonts w:ascii="Courier New" w:hAnsi="Courier New" w:cs="Courier New"/>
+          <w:sz w:val="20"/>
+          <w:szCs w:val="20"/>
+          <w:lang w:val="en-US"/>
+        </w:rPr>
+        <w:t xml:space="preserve"> </w:t>
+      </w:r>
+      <w:proofErr w:type="spellStart"/>
+      <w:r>
+        <w:rPr>
+          <w:rFonts w:ascii="Courier New" w:hAnsi="Courier New" w:cs="Courier New"/>
+          <w:sz w:val="20"/>
+          <w:szCs w:val="20"/>
+          <w:lang w:val="ru-RU"/>
+        </w:rPr>
+        <w:t>коді</w:t>
+      </w:r>
+      <w:proofErr w:type="spellEnd"/>
+      <w:r>
+        <w:rPr>
+          <w:rFonts w:ascii="Courier New" w:hAnsi="Courier New" w:cs="Courier New"/>
+          <w:sz w:val="20"/>
+          <w:szCs w:val="20"/>
+          <w:lang w:val="en-US"/>
+        </w:rPr>
+        <w:t xml:space="preserve">: " &lt;&lt; </w:t>
+      </w:r>
+      <w:proofErr w:type="spellStart"/>
+      <w:r>
+        <w:rPr>
+          <w:rFonts w:ascii="Courier New" w:hAnsi="Courier New" w:cs="Courier New"/>
+          <w:sz w:val="20"/>
+          <w:szCs w:val="20"/>
+          <w:lang w:val="en-US"/>
+        </w:rPr>
+        <w:t>bitset</w:t>
+      </w:r>
+      <w:proofErr w:type="spellEnd"/>
+      <w:r>
+        <w:rPr>
+          <w:rFonts w:ascii="Courier New" w:hAnsi="Courier New" w:cs="Courier New"/>
+          <w:sz w:val="20"/>
+          <w:szCs w:val="20"/>
+          <w:lang w:val="en-US"/>
+        </w:rPr>
+        <w:t xml:space="preserve">&lt;32&gt;(b) &lt;&lt; </w:t>
+      </w:r>
+      <w:proofErr w:type="spellStart"/>
+      <w:r>
+        <w:rPr>
+          <w:rFonts w:ascii="Courier New" w:hAnsi="Courier New" w:cs="Courier New"/>
+          <w:sz w:val="20"/>
+          <w:szCs w:val="20"/>
+          <w:lang w:val="en-US"/>
+        </w:rPr>
+        <w:t>endl</w:t>
+      </w:r>
+      <w:proofErr w:type="spellEnd"/>
+      <w:r>
+        <w:rPr>
+          <w:rFonts w:ascii="Courier New" w:hAnsi="Courier New" w:cs="Courier New"/>
+          <w:sz w:val="20"/>
+          <w:szCs w:val="20"/>
+          <w:lang w:val="en-US"/>
+        </w:rPr>
+        <w:t>;</w:t>
+      </w:r>
+    </w:p>
+    <w:p>
+      <w:pPr>
+        <w:rPr>
+          <w:rFonts w:ascii="Courier New" w:hAnsi="Courier New" w:cs="Courier New"/>
+          <w:sz w:val="20"/>
+          <w:szCs w:val="20"/>
+          <w:lang w:val="ru-RU"/>
+        </w:rPr>
+      </w:pPr>
+      <w:r>
+        <w:rPr>
+          <w:rFonts w:ascii="Courier New" w:hAnsi="Courier New" w:cs="Courier New"/>
+          <w:sz w:val="20"/>
+          <w:szCs w:val="20"/>
+          <w:lang w:val="en-US"/>
+        </w:rPr>
+        <w:t xml:space="preserve">    </w:t>
+      </w:r>
+      <w:proofErr w:type="spellStart"/>
+      <w:r>
+        <w:rPr>
+          <w:rFonts w:ascii="Courier New" w:hAnsi="Courier New" w:cs="Courier New"/>
+          <w:sz w:val="20"/>
+          <w:szCs w:val="20"/>
+          <w:lang w:val="ru-RU"/>
+        </w:rPr>
+        <w:t>else</w:t>
+      </w:r>
+      <w:proofErr w:type="spellEnd"/>
+    </w:p>
+    <w:p>
+      <w:pPr>
+        <w:rPr>
+          <w:rFonts w:ascii="Courier New" w:hAnsi="Courier New" w:cs="Courier New"/>
+          <w:sz w:val="20"/>
+          <w:szCs w:val="20"/>
+          <w:lang w:val="en-US"/>
+        </w:rPr>
+      </w:pPr>
+      <w:r>
+        <w:rPr>
+          <w:rFonts w:ascii="Courier New" w:hAnsi="Courier New" w:cs="Courier New"/>
+          <w:sz w:val="20"/>
+          <w:szCs w:val="20"/>
+          <w:lang w:val="ru-RU"/>
+        </w:rPr>
+        <w:t xml:space="preserve">        </w:t>
+      </w:r>
+      <w:proofErr w:type="spellStart"/>
+      <w:proofErr w:type="gramStart"/>
+      <w:r>
+        <w:rPr>
+          <w:rFonts w:ascii="Courier New" w:hAnsi="Courier New" w:cs="Courier New"/>
+          <w:sz w:val="20"/>
+          <w:szCs w:val="20"/>
+          <w:lang w:val="ru-RU"/>
+        </w:rPr>
+        <w:t>outFile</w:t>
+      </w:r>
+      <w:proofErr w:type="spellEnd"/>
+      <w:r>
+        <w:rPr>
+          <w:rFonts w:ascii="Courier New" w:hAnsi="Courier New" w:cs="Courier New"/>
+          <w:sz w:val="20"/>
+          <w:szCs w:val="20"/>
+          <w:lang w:val="ru-RU"/>
+        </w:rPr>
+        <w:t>&lt;</w:t>
+      </w:r>
+      <w:proofErr w:type="gramEnd"/>
+      <w:r>
+        <w:rPr>
+          <w:rFonts w:ascii="Courier New" w:hAnsi="Courier New" w:cs="Courier New"/>
+          <w:sz w:val="20"/>
+          <w:szCs w:val="20"/>
+          <w:lang w:val="ru-RU"/>
+        </w:rPr>
+        <w:t xml:space="preserve">&lt; "Число " &lt;&lt; b &lt;&lt; " не </w:t>
+      </w:r>
+      <w:proofErr w:type="spellStart"/>
+      <w:r>
+        <w:rPr>
+          <w:rFonts w:ascii="Courier New" w:hAnsi="Courier New" w:cs="Courier New"/>
+          <w:sz w:val="20"/>
+          <w:szCs w:val="20"/>
+          <w:lang w:val="ru-RU"/>
+        </w:rPr>
+        <w:t>натуральне</w:t>
+      </w:r>
+      <w:proofErr w:type="spellEnd"/>
+      <w:r>
+        <w:rPr>
+          <w:rFonts w:ascii="Courier New" w:hAnsi="Courier New" w:cs="Courier New"/>
+          <w:sz w:val="20"/>
+          <w:szCs w:val="20"/>
+          <w:lang w:val="ru-RU"/>
+        </w:rPr>
+        <w:t xml:space="preserve">." </w:t>
+      </w:r>
+      <w:r>
+        <w:rPr>
+          <w:rFonts w:ascii="Courier New" w:hAnsi="Courier New" w:cs="Courier New"/>
+          <w:sz w:val="20"/>
+          <w:szCs w:val="20"/>
+          <w:lang w:val="en-US"/>
         </w:rPr>
         <w:t xml:space="preserve">&lt;&lt; </w:t>
       </w:r>
@@ -13496,18 +15529,17 @@
           <w:rFonts w:ascii="Courier New" w:hAnsi="Courier New" w:cs="Courier New"/>
           <w:sz w:val="20"/>
           <w:szCs w:val="20"/>
-          <w:lang w:val="ru-RU"/>
+          <w:lang w:val="en-US"/>
         </w:rPr>
         <w:t>endl</w:t>
       </w:r>
       <w:proofErr w:type="spellEnd"/>
-      <w:proofErr w:type="gramEnd"/>
-      <w:r>
-        <w:rPr>
-          <w:rFonts w:ascii="Courier New" w:hAnsi="Courier New" w:cs="Courier New"/>
-          <w:sz w:val="20"/>
-          <w:szCs w:val="20"/>
-          <w:lang w:val="ru-RU"/>
+      <w:r>
+        <w:rPr>
+          <w:rFonts w:ascii="Courier New" w:hAnsi="Courier New" w:cs="Courier New"/>
+          <w:sz w:val="20"/>
+          <w:szCs w:val="20"/>
+          <w:lang w:val="en-US"/>
         </w:rPr>
         <w:t>;</w:t>
       </w:r>
@@ -13518,25 +15550,25 @@
           <w:rFonts w:ascii="Courier New" w:hAnsi="Courier New" w:cs="Courier New"/>
           <w:sz w:val="20"/>
           <w:szCs w:val="20"/>
-          <w:lang w:val="ru-RU"/>
-        </w:rPr>
-      </w:pPr>
-      <w:r>
-        <w:rPr>
-          <w:rFonts w:ascii="Courier New" w:hAnsi="Courier New" w:cs="Courier New"/>
-          <w:sz w:val="20"/>
-          <w:szCs w:val="20"/>
-          <w:lang w:val="ru-RU"/>
-        </w:rPr>
-        <w:t xml:space="preserve">    </w:t>
-      </w:r>
-      <w:proofErr w:type="spellStart"/>
-      <w:r>
-        <w:rPr>
-          <w:rFonts w:ascii="Courier New" w:hAnsi="Courier New" w:cs="Courier New"/>
-          <w:sz w:val="20"/>
-          <w:szCs w:val="20"/>
-          <w:lang w:val="ru-RU"/>
+          <w:lang w:val="en-US"/>
+        </w:rPr>
+      </w:pPr>
+      <w:r>
+        <w:rPr>
+          <w:rFonts w:ascii="Courier New" w:hAnsi="Courier New" w:cs="Courier New"/>
+          <w:sz w:val="20"/>
+          <w:szCs w:val="20"/>
+          <w:lang w:val="en-US"/>
+        </w:rPr>
+        <w:t xml:space="preserve">   </w:t>
+      </w:r>
+      <w:proofErr w:type="spellStart"/>
+      <w:r>
+        <w:rPr>
+          <w:rFonts w:ascii="Courier New" w:hAnsi="Courier New" w:cs="Courier New"/>
+          <w:sz w:val="20"/>
+          <w:szCs w:val="20"/>
+          <w:lang w:val="en-US"/>
         </w:rPr>
         <w:t>outFile.close</w:t>
       </w:r>
@@ -13546,7 +15578,7 @@
           <w:rFonts w:ascii="Courier New" w:hAnsi="Courier New" w:cs="Courier New"/>
           <w:sz w:val="20"/>
           <w:szCs w:val="20"/>
-          <w:lang w:val="ru-RU"/>
+          <w:lang w:val="en-US"/>
         </w:rPr>
         <w:t>();</w:t>
       </w:r>
@@ -13557,15 +15589,15 @@
           <w:rFonts w:ascii="Courier New" w:hAnsi="Courier New" w:cs="Courier New"/>
           <w:sz w:val="20"/>
           <w:szCs w:val="20"/>
-          <w:lang w:val="ru-RU"/>
-        </w:rPr>
-      </w:pPr>
-      <w:r>
-        <w:rPr>
-          <w:rFonts w:ascii="Courier New" w:hAnsi="Courier New" w:cs="Courier New"/>
-          <w:sz w:val="20"/>
-          <w:szCs w:val="20"/>
-          <w:lang w:val="ru-RU"/>
+          <w:lang w:val="en-US"/>
+        </w:rPr>
+      </w:pPr>
+      <w:r>
+        <w:rPr>
+          <w:rFonts w:ascii="Courier New" w:hAnsi="Courier New" w:cs="Courier New"/>
+          <w:sz w:val="20"/>
+          <w:szCs w:val="20"/>
+          <w:lang w:val="en-US"/>
         </w:rPr>
         <w:t>}</w:t>
       </w:r>
@@ -13573,1812 +15605,8 @@
     <w:p>
       <w:pPr>
         <w:rPr>
-          <w:rFonts w:ascii="Courier New" w:hAnsi="Courier New" w:cs="Courier New"/>
-          <w:sz w:val="20"/>
-          <w:szCs w:val="20"/>
-          <w:lang w:val="en-US"/>
-        </w:rPr>
-      </w:pPr>
-      <w:r>
-        <w:rPr>
-          <w:rFonts w:ascii="Courier New" w:hAnsi="Courier New" w:cs="Courier New"/>
-          <w:sz w:val="20"/>
-          <w:szCs w:val="20"/>
-          <w:lang w:val="en-US"/>
-        </w:rPr>
-        <w:t>void task_10_2(char *</w:t>
-      </w:r>
-      <w:proofErr w:type="spellStart"/>
-      <w:r>
-        <w:rPr>
-          <w:rFonts w:ascii="Courier New" w:hAnsi="Courier New" w:cs="Courier New"/>
-          <w:sz w:val="20"/>
-          <w:szCs w:val="20"/>
-          <w:lang w:val="en-US"/>
-        </w:rPr>
-        <w:t>OutInFile</w:t>
-      </w:r>
-      <w:proofErr w:type="spellEnd"/>
-      <w:r>
-        <w:rPr>
-          <w:rFonts w:ascii="Courier New" w:hAnsi="Courier New" w:cs="Courier New"/>
-          <w:sz w:val="20"/>
-          <w:szCs w:val="20"/>
-          <w:lang w:val="en-US"/>
-        </w:rPr>
-        <w:t xml:space="preserve">, string </w:t>
-      </w:r>
-      <w:proofErr w:type="spellStart"/>
-      <w:r>
-        <w:rPr>
-          <w:rFonts w:ascii="Courier New" w:hAnsi="Courier New" w:cs="Courier New"/>
-          <w:sz w:val="20"/>
-          <w:szCs w:val="20"/>
-          <w:lang w:val="en-US"/>
-        </w:rPr>
-        <w:t>slovo</w:t>
-      </w:r>
-      <w:proofErr w:type="spellEnd"/>
-      <w:r>
-        <w:rPr>
-          <w:rFonts w:ascii="Courier New" w:hAnsi="Courier New" w:cs="Courier New"/>
-          <w:sz w:val="20"/>
-          <w:szCs w:val="20"/>
-          <w:lang w:val="en-US"/>
-        </w:rPr>
-        <w:t>)</w:t>
-      </w:r>
-    </w:p>
-    <w:p>
-      <w:pPr>
-        <w:rPr>
-          <w:rFonts w:ascii="Courier New" w:hAnsi="Courier New" w:cs="Courier New"/>
-          <w:sz w:val="20"/>
-          <w:szCs w:val="20"/>
-          <w:lang w:val="en-US"/>
-        </w:rPr>
-      </w:pPr>
-      <w:r>
-        <w:rPr>
-          <w:rFonts w:ascii="Courier New" w:hAnsi="Courier New" w:cs="Courier New"/>
-          <w:sz w:val="20"/>
-          <w:szCs w:val="20"/>
-          <w:lang w:val="en-US"/>
-        </w:rPr>
-        <w:t>{</w:t>
-      </w:r>
-    </w:p>
-    <w:p>
-      <w:pPr>
-        <w:rPr>
-          <w:rFonts w:ascii="Courier New" w:hAnsi="Courier New" w:cs="Courier New"/>
-          <w:sz w:val="20"/>
-          <w:szCs w:val="20"/>
-          <w:lang w:val="en-US"/>
-        </w:rPr>
-      </w:pPr>
-      <w:r>
-        <w:rPr>
-          <w:rFonts w:ascii="Courier New" w:hAnsi="Courier New" w:cs="Courier New"/>
-          <w:sz w:val="20"/>
-          <w:szCs w:val="20"/>
-          <w:lang w:val="en-US"/>
-        </w:rPr>
-        <w:t xml:space="preserve">   </w:t>
-      </w:r>
-      <w:proofErr w:type="spellStart"/>
-      <w:r>
-        <w:rPr>
-          <w:rFonts w:ascii="Courier New" w:hAnsi="Courier New" w:cs="Courier New"/>
-          <w:sz w:val="20"/>
-          <w:szCs w:val="20"/>
-          <w:lang w:val="en-US"/>
-        </w:rPr>
-        <w:t>ifstream</w:t>
-      </w:r>
-      <w:proofErr w:type="spellEnd"/>
-      <w:r>
-        <w:rPr>
-          <w:rFonts w:ascii="Courier New" w:hAnsi="Courier New" w:cs="Courier New"/>
-          <w:sz w:val="20"/>
-          <w:szCs w:val="20"/>
-          <w:lang w:val="en-US"/>
-        </w:rPr>
-        <w:t xml:space="preserve"> </w:t>
-      </w:r>
-      <w:proofErr w:type="spellStart"/>
-      <w:r>
-        <w:rPr>
-          <w:rFonts w:ascii="Courier New" w:hAnsi="Courier New" w:cs="Courier New"/>
-          <w:sz w:val="20"/>
-          <w:szCs w:val="20"/>
-          <w:lang w:val="en-US"/>
-        </w:rPr>
-        <w:t>inFile</w:t>
-      </w:r>
-      <w:proofErr w:type="spellEnd"/>
-      <w:r>
-        <w:rPr>
-          <w:rFonts w:ascii="Courier New" w:hAnsi="Courier New" w:cs="Courier New"/>
-          <w:sz w:val="20"/>
-          <w:szCs w:val="20"/>
-          <w:lang w:val="en-US"/>
-        </w:rPr>
-        <w:t>;</w:t>
-      </w:r>
-    </w:p>
-    <w:p>
-      <w:pPr>
-        <w:rPr>
-          <w:rFonts w:ascii="Courier New" w:hAnsi="Courier New" w:cs="Courier New"/>
-          <w:sz w:val="20"/>
-          <w:szCs w:val="20"/>
-          <w:lang w:val="en-US"/>
-        </w:rPr>
-      </w:pPr>
-      <w:r>
-        <w:rPr>
-          <w:rFonts w:ascii="Courier New" w:hAnsi="Courier New" w:cs="Courier New"/>
-          <w:sz w:val="20"/>
-          <w:szCs w:val="20"/>
-          <w:lang w:val="en-US"/>
-        </w:rPr>
-        <w:t xml:space="preserve">   </w:t>
-      </w:r>
-      <w:proofErr w:type="spellStart"/>
-      <w:r>
-        <w:rPr>
-          <w:rFonts w:ascii="Courier New" w:hAnsi="Courier New" w:cs="Courier New"/>
-          <w:sz w:val="20"/>
-          <w:szCs w:val="20"/>
-          <w:lang w:val="en-US"/>
-        </w:rPr>
-        <w:t>inFile.open</w:t>
-      </w:r>
-      <w:proofErr w:type="spellEnd"/>
-      <w:r>
-        <w:rPr>
-          <w:rFonts w:ascii="Courier New" w:hAnsi="Courier New" w:cs="Courier New"/>
-          <w:sz w:val="20"/>
-          <w:szCs w:val="20"/>
-          <w:lang w:val="en-US"/>
-        </w:rPr>
-        <w:t>(</w:t>
-      </w:r>
-      <w:proofErr w:type="spellStart"/>
-      <w:r>
-        <w:rPr>
-          <w:rFonts w:ascii="Courier New" w:hAnsi="Courier New" w:cs="Courier New"/>
-          <w:sz w:val="20"/>
-          <w:szCs w:val="20"/>
-          <w:lang w:val="en-US"/>
-        </w:rPr>
-        <w:t>OutInFile</w:t>
-      </w:r>
-      <w:proofErr w:type="spellEnd"/>
-      <w:r>
-        <w:rPr>
-          <w:rFonts w:ascii="Courier New" w:hAnsi="Courier New" w:cs="Courier New"/>
-          <w:sz w:val="20"/>
-          <w:szCs w:val="20"/>
-          <w:lang w:val="en-US"/>
-        </w:rPr>
-        <w:t>);</w:t>
-      </w:r>
-    </w:p>
-    <w:p>
-      <w:pPr>
-        <w:rPr>
-          <w:rFonts w:ascii="Courier New" w:hAnsi="Courier New" w:cs="Courier New"/>
-          <w:sz w:val="20"/>
-          <w:szCs w:val="20"/>
-          <w:lang w:val="en-US"/>
-        </w:rPr>
-      </w:pPr>
-      <w:r>
-        <w:rPr>
-          <w:rFonts w:ascii="Courier New" w:hAnsi="Courier New" w:cs="Courier New"/>
-          <w:sz w:val="20"/>
-          <w:szCs w:val="20"/>
-          <w:lang w:val="en-US"/>
-        </w:rPr>
-        <w:t xml:space="preserve">   string </w:t>
-      </w:r>
-      <w:proofErr w:type="spellStart"/>
-      <w:r>
-        <w:rPr>
-          <w:rFonts w:ascii="Courier New" w:hAnsi="Courier New" w:cs="Courier New"/>
-          <w:sz w:val="20"/>
-          <w:szCs w:val="20"/>
-          <w:lang w:val="en-US"/>
-        </w:rPr>
-        <w:t>fromFile</w:t>
-      </w:r>
-      <w:proofErr w:type="spellEnd"/>
-      <w:r>
-        <w:rPr>
-          <w:rFonts w:ascii="Courier New" w:hAnsi="Courier New" w:cs="Courier New"/>
-          <w:sz w:val="20"/>
-          <w:szCs w:val="20"/>
-          <w:lang w:val="en-US"/>
-        </w:rPr>
-        <w:t>;</w:t>
-      </w:r>
-    </w:p>
-    <w:p>
-      <w:pPr>
-        <w:rPr>
-          <w:rFonts w:ascii="Courier New" w:hAnsi="Courier New" w:cs="Courier New"/>
-          <w:sz w:val="20"/>
-          <w:szCs w:val="20"/>
-          <w:lang w:val="en-US"/>
-        </w:rPr>
-      </w:pPr>
-      <w:r>
-        <w:rPr>
-          <w:rFonts w:ascii="Courier New" w:hAnsi="Courier New" w:cs="Courier New"/>
-          <w:sz w:val="20"/>
-          <w:szCs w:val="20"/>
-          <w:lang w:val="en-US"/>
-        </w:rPr>
-        <w:t xml:space="preserve">   </w:t>
-      </w:r>
-      <w:proofErr w:type="spellStart"/>
-      <w:r>
-        <w:rPr>
-          <w:rFonts w:ascii="Courier New" w:hAnsi="Courier New" w:cs="Courier New"/>
-          <w:sz w:val="20"/>
-          <w:szCs w:val="20"/>
-          <w:lang w:val="en-US"/>
-        </w:rPr>
-        <w:t>inFile</w:t>
-      </w:r>
-      <w:proofErr w:type="spellEnd"/>
-      <w:r>
-        <w:rPr>
-          <w:rFonts w:ascii="Courier New" w:hAnsi="Courier New" w:cs="Courier New"/>
-          <w:sz w:val="20"/>
-          <w:szCs w:val="20"/>
-          <w:lang w:val="en-US"/>
-        </w:rPr>
-        <w:t xml:space="preserve"> &gt;&gt; </w:t>
-      </w:r>
-      <w:proofErr w:type="spellStart"/>
-      <w:r>
-        <w:rPr>
-          <w:rFonts w:ascii="Courier New" w:hAnsi="Courier New" w:cs="Courier New"/>
-          <w:sz w:val="20"/>
-          <w:szCs w:val="20"/>
-          <w:lang w:val="en-US"/>
-        </w:rPr>
-        <w:t>fromFile</w:t>
-      </w:r>
-      <w:proofErr w:type="spellEnd"/>
-      <w:r>
-        <w:rPr>
-          <w:rFonts w:ascii="Courier New" w:hAnsi="Courier New" w:cs="Courier New"/>
-          <w:sz w:val="20"/>
-          <w:szCs w:val="20"/>
-          <w:lang w:val="en-US"/>
-        </w:rPr>
-        <w:t>;</w:t>
-      </w:r>
-    </w:p>
-    <w:p>
-      <w:pPr>
-        <w:rPr>
-          <w:rFonts w:ascii="Courier New" w:hAnsi="Courier New" w:cs="Courier New"/>
-          <w:sz w:val="20"/>
-          <w:szCs w:val="20"/>
-          <w:lang w:val="en-US"/>
-        </w:rPr>
-      </w:pPr>
-      <w:r>
-        <w:rPr>
-          <w:rFonts w:ascii="Courier New" w:hAnsi="Courier New" w:cs="Courier New"/>
-          <w:sz w:val="20"/>
-          <w:szCs w:val="20"/>
-          <w:lang w:val="en-US"/>
-        </w:rPr>
-        <w:t xml:space="preserve">   </w:t>
-      </w:r>
-      <w:proofErr w:type="spellStart"/>
-      <w:r>
-        <w:rPr>
-          <w:rFonts w:ascii="Courier New" w:hAnsi="Courier New" w:cs="Courier New"/>
-          <w:sz w:val="20"/>
-          <w:szCs w:val="20"/>
-          <w:lang w:val="en-US"/>
-        </w:rPr>
-        <w:t>inFile.close</w:t>
-      </w:r>
-      <w:proofErr w:type="spellEnd"/>
-      <w:r>
-        <w:rPr>
-          <w:rFonts w:ascii="Courier New" w:hAnsi="Courier New" w:cs="Courier New"/>
-          <w:sz w:val="20"/>
-          <w:szCs w:val="20"/>
-          <w:lang w:val="en-US"/>
-        </w:rPr>
-        <w:t>();</w:t>
-      </w:r>
-    </w:p>
-    <w:p>
-      <w:pPr>
-        <w:rPr>
-          <w:rFonts w:ascii="Courier New" w:hAnsi="Courier New" w:cs="Courier New"/>
-          <w:sz w:val="20"/>
-          <w:szCs w:val="20"/>
-          <w:lang w:val="en-US"/>
-        </w:rPr>
-      </w:pPr>
-      <w:r>
-        <w:rPr>
-          <w:rFonts w:ascii="Courier New" w:hAnsi="Courier New" w:cs="Courier New"/>
-          <w:sz w:val="20"/>
-          <w:szCs w:val="20"/>
-          <w:lang w:val="en-US"/>
-        </w:rPr>
-        <w:t xml:space="preserve">   </w:t>
-      </w:r>
-      <w:proofErr w:type="spellStart"/>
-      <w:r>
-        <w:rPr>
-          <w:rFonts w:ascii="Courier New" w:hAnsi="Courier New" w:cs="Courier New"/>
-          <w:sz w:val="20"/>
-          <w:szCs w:val="20"/>
-          <w:lang w:val="en-US"/>
-        </w:rPr>
-        <w:t>ofstream</w:t>
-      </w:r>
-      <w:proofErr w:type="spellEnd"/>
-      <w:r>
-        <w:rPr>
-          <w:rFonts w:ascii="Courier New" w:hAnsi="Courier New" w:cs="Courier New"/>
-          <w:sz w:val="20"/>
-          <w:szCs w:val="20"/>
-          <w:lang w:val="en-US"/>
-        </w:rPr>
-        <w:t xml:space="preserve"> </w:t>
-      </w:r>
-      <w:proofErr w:type="spellStart"/>
-      <w:r>
-        <w:rPr>
-          <w:rFonts w:ascii="Courier New" w:hAnsi="Courier New" w:cs="Courier New"/>
-          <w:sz w:val="20"/>
-          <w:szCs w:val="20"/>
-          <w:lang w:val="en-US"/>
-        </w:rPr>
-        <w:t>in_File</w:t>
-      </w:r>
-      <w:proofErr w:type="spellEnd"/>
-      <w:r>
-        <w:rPr>
-          <w:rFonts w:ascii="Courier New" w:hAnsi="Courier New" w:cs="Courier New"/>
-          <w:sz w:val="20"/>
-          <w:szCs w:val="20"/>
-          <w:lang w:val="en-US"/>
-        </w:rPr>
-        <w:t>;</w:t>
-      </w:r>
-    </w:p>
-    <w:p>
-      <w:pPr>
-        <w:rPr>
-          <w:rFonts w:ascii="Courier New" w:hAnsi="Courier New" w:cs="Courier New"/>
-          <w:sz w:val="20"/>
-          <w:szCs w:val="20"/>
-          <w:lang w:val="en-US"/>
-        </w:rPr>
-      </w:pPr>
-      <w:r>
-        <w:rPr>
-          <w:rFonts w:ascii="Courier New" w:hAnsi="Courier New" w:cs="Courier New"/>
-          <w:sz w:val="20"/>
-          <w:szCs w:val="20"/>
-          <w:lang w:val="en-US"/>
-        </w:rPr>
-        <w:t xml:space="preserve">   </w:t>
-      </w:r>
-      <w:proofErr w:type="spellStart"/>
-      <w:r>
-        <w:rPr>
-          <w:rFonts w:ascii="Courier New" w:hAnsi="Courier New" w:cs="Courier New"/>
-          <w:sz w:val="20"/>
-          <w:szCs w:val="20"/>
-          <w:lang w:val="en-US"/>
-        </w:rPr>
-        <w:t>in_File.open</w:t>
-      </w:r>
-      <w:proofErr w:type="spellEnd"/>
-      <w:r>
-        <w:rPr>
-          <w:rFonts w:ascii="Courier New" w:hAnsi="Courier New" w:cs="Courier New"/>
-          <w:sz w:val="20"/>
-          <w:szCs w:val="20"/>
-          <w:lang w:val="en-US"/>
-        </w:rPr>
-        <w:t>(</w:t>
-      </w:r>
-      <w:proofErr w:type="spellStart"/>
-      <w:r>
-        <w:rPr>
-          <w:rFonts w:ascii="Courier New" w:hAnsi="Courier New" w:cs="Courier New"/>
-          <w:sz w:val="20"/>
-          <w:szCs w:val="20"/>
-          <w:lang w:val="en-US"/>
-        </w:rPr>
-        <w:t>OutInFile</w:t>
-      </w:r>
-      <w:proofErr w:type="spellEnd"/>
-      <w:r>
-        <w:rPr>
-          <w:rFonts w:ascii="Courier New" w:hAnsi="Courier New" w:cs="Courier New"/>
-          <w:sz w:val="20"/>
-          <w:szCs w:val="20"/>
-          <w:lang w:val="en-US"/>
-        </w:rPr>
-        <w:t xml:space="preserve">, </w:t>
-      </w:r>
-      <w:proofErr w:type="spellStart"/>
-      <w:proofErr w:type="gramStart"/>
-      <w:r>
-        <w:rPr>
-          <w:rFonts w:ascii="Courier New" w:hAnsi="Courier New" w:cs="Courier New"/>
-          <w:sz w:val="20"/>
-          <w:szCs w:val="20"/>
-          <w:lang w:val="en-US"/>
-        </w:rPr>
-        <w:t>ios</w:t>
-      </w:r>
-      <w:proofErr w:type="spellEnd"/>
-      <w:r>
-        <w:rPr>
-          <w:rFonts w:ascii="Courier New" w:hAnsi="Courier New" w:cs="Courier New"/>
-          <w:sz w:val="20"/>
-          <w:szCs w:val="20"/>
-          <w:lang w:val="en-US"/>
-        </w:rPr>
-        <w:t>::</w:t>
-      </w:r>
-      <w:proofErr w:type="gramEnd"/>
-      <w:r>
-        <w:rPr>
-          <w:rFonts w:ascii="Courier New" w:hAnsi="Courier New" w:cs="Courier New"/>
-          <w:sz w:val="20"/>
-          <w:szCs w:val="20"/>
-          <w:lang w:val="en-US"/>
-        </w:rPr>
-        <w:t>app);</w:t>
-      </w:r>
-    </w:p>
-    <w:p>
-      <w:pPr>
-        <w:rPr>
-          <w:rFonts w:ascii="Courier New" w:hAnsi="Courier New" w:cs="Courier New"/>
-          <w:sz w:val="20"/>
-          <w:szCs w:val="20"/>
-          <w:lang w:val="en-US"/>
-        </w:rPr>
-      </w:pPr>
-      <w:r>
-        <w:rPr>
-          <w:rFonts w:ascii="Courier New" w:hAnsi="Courier New" w:cs="Courier New"/>
-          <w:sz w:val="20"/>
-          <w:szCs w:val="20"/>
-          <w:lang w:val="en-US"/>
-        </w:rPr>
-        <w:t xml:space="preserve">   char </w:t>
-      </w:r>
-      <w:proofErr w:type="spellStart"/>
-      <w:r>
-        <w:rPr>
-          <w:rFonts w:ascii="Courier New" w:hAnsi="Courier New" w:cs="Courier New"/>
-          <w:sz w:val="20"/>
-          <w:szCs w:val="20"/>
-          <w:lang w:val="en-US"/>
-        </w:rPr>
-        <w:t>lastChar</w:t>
-      </w:r>
-      <w:proofErr w:type="spellEnd"/>
-      <w:r>
-        <w:rPr>
-          <w:rFonts w:ascii="Courier New" w:hAnsi="Courier New" w:cs="Courier New"/>
-          <w:sz w:val="20"/>
-          <w:szCs w:val="20"/>
-          <w:lang w:val="en-US"/>
-        </w:rPr>
-        <w:t>;</w:t>
-      </w:r>
-    </w:p>
-    <w:p>
-      <w:pPr>
-        <w:rPr>
-          <w:rFonts w:ascii="Courier New" w:hAnsi="Courier New" w:cs="Courier New"/>
-          <w:sz w:val="20"/>
-          <w:szCs w:val="20"/>
-          <w:lang w:val="en-US"/>
-        </w:rPr>
-      </w:pPr>
-      <w:r>
-        <w:rPr>
-          <w:rFonts w:ascii="Courier New" w:hAnsi="Courier New" w:cs="Courier New"/>
-          <w:sz w:val="20"/>
-          <w:szCs w:val="20"/>
-          <w:lang w:val="en-US"/>
-        </w:rPr>
-        <w:t xml:space="preserve">   </w:t>
-      </w:r>
-      <w:proofErr w:type="spellStart"/>
-      <w:r>
-        <w:rPr>
-          <w:rFonts w:ascii="Courier New" w:hAnsi="Courier New" w:cs="Courier New"/>
-          <w:sz w:val="20"/>
-          <w:szCs w:val="20"/>
-          <w:lang w:val="en-US"/>
-        </w:rPr>
-        <w:t>lastChar</w:t>
-      </w:r>
-      <w:proofErr w:type="spellEnd"/>
-      <w:r>
-        <w:rPr>
-          <w:rFonts w:ascii="Courier New" w:hAnsi="Courier New" w:cs="Courier New"/>
-          <w:sz w:val="20"/>
-          <w:szCs w:val="20"/>
-          <w:lang w:val="en-US"/>
-        </w:rPr>
-        <w:t xml:space="preserve"> = </w:t>
-      </w:r>
-      <w:proofErr w:type="spellStart"/>
-      <w:r>
-        <w:rPr>
-          <w:rFonts w:ascii="Courier New" w:hAnsi="Courier New" w:cs="Courier New"/>
-          <w:sz w:val="20"/>
-          <w:szCs w:val="20"/>
-          <w:lang w:val="en-US"/>
-        </w:rPr>
-        <w:t>slovo.back</w:t>
-      </w:r>
-      <w:proofErr w:type="spellEnd"/>
-      <w:r>
-        <w:rPr>
-          <w:rFonts w:ascii="Courier New" w:hAnsi="Courier New" w:cs="Courier New"/>
-          <w:sz w:val="20"/>
-          <w:szCs w:val="20"/>
-          <w:lang w:val="en-US"/>
-        </w:rPr>
-        <w:t>();</w:t>
-      </w:r>
-    </w:p>
-    <w:p>
-      <w:pPr>
-        <w:rPr>
-          <w:rFonts w:ascii="Courier New" w:hAnsi="Courier New" w:cs="Courier New"/>
-          <w:sz w:val="20"/>
-          <w:szCs w:val="20"/>
-          <w:lang w:val="en-US"/>
-        </w:rPr>
-      </w:pPr>
-      <w:r>
-        <w:rPr>
-          <w:rFonts w:ascii="Courier New" w:hAnsi="Courier New" w:cs="Courier New"/>
-          <w:sz w:val="20"/>
-          <w:szCs w:val="20"/>
-          <w:lang w:val="en-US"/>
-        </w:rPr>
-        <w:t xml:space="preserve">    </w:t>
-      </w:r>
-      <w:proofErr w:type="spellStart"/>
-      <w:r>
-        <w:rPr>
-          <w:rFonts w:ascii="Courier New" w:hAnsi="Courier New" w:cs="Courier New"/>
-          <w:sz w:val="20"/>
-          <w:szCs w:val="20"/>
-          <w:lang w:val="en-US"/>
-        </w:rPr>
-        <w:t>in_File</w:t>
-      </w:r>
-      <w:proofErr w:type="spellEnd"/>
-      <w:r>
-        <w:rPr>
-          <w:rFonts w:ascii="Courier New" w:hAnsi="Courier New" w:cs="Courier New"/>
-          <w:sz w:val="20"/>
-          <w:szCs w:val="20"/>
-          <w:lang w:val="en-US"/>
-        </w:rPr>
-        <w:t xml:space="preserve"> &lt;&lt; "\n </w:t>
-      </w:r>
-      <w:r>
-        <w:rPr>
-          <w:rFonts w:ascii="Courier New" w:hAnsi="Courier New" w:cs="Courier New"/>
-          <w:sz w:val="20"/>
-          <w:szCs w:val="20"/>
-          <w:lang w:val="ru-RU"/>
-        </w:rPr>
-        <w:t>Перша</w:t>
-      </w:r>
-      <w:r>
-        <w:rPr>
-          <w:rFonts w:ascii="Courier New" w:hAnsi="Courier New" w:cs="Courier New"/>
-          <w:sz w:val="20"/>
-          <w:szCs w:val="20"/>
-          <w:lang w:val="en-US"/>
-        </w:rPr>
-        <w:t xml:space="preserve"> </w:t>
-      </w:r>
-      <w:r>
-        <w:rPr>
-          <w:rFonts w:ascii="Courier New" w:hAnsi="Courier New" w:cs="Courier New"/>
-          <w:sz w:val="20"/>
-          <w:szCs w:val="20"/>
-          <w:lang w:val="ru-RU"/>
-        </w:rPr>
-        <w:t>і</w:t>
-      </w:r>
-      <w:r>
-        <w:rPr>
-          <w:rFonts w:ascii="Courier New" w:hAnsi="Courier New" w:cs="Courier New"/>
-          <w:sz w:val="20"/>
-          <w:szCs w:val="20"/>
-          <w:lang w:val="en-US"/>
-        </w:rPr>
-        <w:t xml:space="preserve"> </w:t>
-      </w:r>
-      <w:proofErr w:type="spellStart"/>
-      <w:r>
-        <w:rPr>
-          <w:rFonts w:ascii="Courier New" w:hAnsi="Courier New" w:cs="Courier New"/>
-          <w:sz w:val="20"/>
-          <w:szCs w:val="20"/>
-          <w:lang w:val="ru-RU"/>
-        </w:rPr>
-        <w:t>остання</w:t>
-      </w:r>
-      <w:proofErr w:type="spellEnd"/>
-      <w:r>
-        <w:rPr>
-          <w:rFonts w:ascii="Courier New" w:hAnsi="Courier New" w:cs="Courier New"/>
-          <w:sz w:val="20"/>
-          <w:szCs w:val="20"/>
-          <w:lang w:val="en-US"/>
-        </w:rPr>
-        <w:t xml:space="preserve"> </w:t>
-      </w:r>
-      <w:proofErr w:type="spellStart"/>
-      <w:r>
-        <w:rPr>
-          <w:rFonts w:ascii="Courier New" w:hAnsi="Courier New" w:cs="Courier New"/>
-          <w:sz w:val="20"/>
-          <w:szCs w:val="20"/>
-          <w:lang w:val="ru-RU"/>
-        </w:rPr>
-        <w:t>літери</w:t>
-      </w:r>
-      <w:proofErr w:type="spellEnd"/>
-      <w:r>
-        <w:rPr>
-          <w:rFonts w:ascii="Courier New" w:hAnsi="Courier New" w:cs="Courier New"/>
-          <w:sz w:val="20"/>
-          <w:szCs w:val="20"/>
-          <w:lang w:val="en-US"/>
-        </w:rPr>
-        <w:t xml:space="preserve"> </w:t>
-      </w:r>
-      <w:r>
-        <w:rPr>
-          <w:rFonts w:ascii="Courier New" w:hAnsi="Courier New" w:cs="Courier New"/>
-          <w:sz w:val="20"/>
-          <w:szCs w:val="20"/>
-          <w:lang w:val="ru-RU"/>
-        </w:rPr>
-        <w:t>слова</w:t>
-      </w:r>
-      <w:r>
-        <w:rPr>
-          <w:rFonts w:ascii="Courier New" w:hAnsi="Courier New" w:cs="Courier New"/>
-          <w:sz w:val="20"/>
-          <w:szCs w:val="20"/>
-          <w:lang w:val="en-US"/>
-        </w:rPr>
-        <w:t xml:space="preserve">: " &lt;&lt; "[" &lt;&lt; </w:t>
-      </w:r>
-      <w:proofErr w:type="spellStart"/>
-      <w:r>
-        <w:rPr>
-          <w:rFonts w:ascii="Courier New" w:hAnsi="Courier New" w:cs="Courier New"/>
-          <w:sz w:val="20"/>
-          <w:szCs w:val="20"/>
-          <w:lang w:val="en-US"/>
-        </w:rPr>
-        <w:t>slovo</w:t>
-      </w:r>
-      <w:proofErr w:type="spellEnd"/>
-      <w:r>
-        <w:rPr>
-          <w:rFonts w:ascii="Courier New" w:hAnsi="Courier New" w:cs="Courier New"/>
-          <w:sz w:val="20"/>
-          <w:szCs w:val="20"/>
-          <w:lang w:val="en-US"/>
-        </w:rPr>
-        <w:t xml:space="preserve">[0] &lt;&lt; "]" &lt;&lt; " [" &lt;&lt; </w:t>
-      </w:r>
-      <w:proofErr w:type="spellStart"/>
-      <w:r>
-        <w:rPr>
-          <w:rFonts w:ascii="Courier New" w:hAnsi="Courier New" w:cs="Courier New"/>
-          <w:sz w:val="20"/>
-          <w:szCs w:val="20"/>
-          <w:lang w:val="en-US"/>
-        </w:rPr>
-        <w:t>lastChar</w:t>
-      </w:r>
-      <w:proofErr w:type="spellEnd"/>
-      <w:r>
-        <w:rPr>
-          <w:rFonts w:ascii="Courier New" w:hAnsi="Courier New" w:cs="Courier New"/>
-          <w:sz w:val="20"/>
-          <w:szCs w:val="20"/>
-          <w:lang w:val="en-US"/>
-        </w:rPr>
-        <w:t xml:space="preserve"> &lt;&lt; "]" &lt;&lt; </w:t>
-      </w:r>
-      <w:proofErr w:type="spellStart"/>
-      <w:r>
-        <w:rPr>
-          <w:rFonts w:ascii="Courier New" w:hAnsi="Courier New" w:cs="Courier New"/>
-          <w:sz w:val="20"/>
-          <w:szCs w:val="20"/>
-          <w:lang w:val="en-US"/>
-        </w:rPr>
-        <w:t>endl</w:t>
-      </w:r>
-      <w:proofErr w:type="spellEnd"/>
-      <w:r>
-        <w:rPr>
-          <w:rFonts w:ascii="Courier New" w:hAnsi="Courier New" w:cs="Courier New"/>
-          <w:sz w:val="20"/>
-          <w:szCs w:val="20"/>
-          <w:lang w:val="en-US"/>
-        </w:rPr>
-        <w:t>;</w:t>
-      </w:r>
-    </w:p>
-    <w:p>
-      <w:pPr>
-        <w:rPr>
-          <w:rFonts w:ascii="Courier New" w:hAnsi="Courier New" w:cs="Courier New"/>
-          <w:sz w:val="20"/>
-          <w:szCs w:val="20"/>
-          <w:lang w:val="en-US"/>
-        </w:rPr>
-      </w:pPr>
-      <w:r>
-        <w:rPr>
-          <w:rFonts w:ascii="Courier New" w:hAnsi="Courier New" w:cs="Courier New"/>
-          <w:sz w:val="20"/>
-          <w:szCs w:val="20"/>
-          <w:lang w:val="en-US"/>
-        </w:rPr>
-        <w:t xml:space="preserve">    </w:t>
-      </w:r>
-      <w:proofErr w:type="spellStart"/>
-      <w:r>
-        <w:rPr>
-          <w:rFonts w:ascii="Courier New" w:hAnsi="Courier New" w:cs="Courier New"/>
-          <w:sz w:val="20"/>
-          <w:szCs w:val="20"/>
-          <w:lang w:val="en-US"/>
-        </w:rPr>
-        <w:t>time_t</w:t>
-      </w:r>
-      <w:proofErr w:type="spellEnd"/>
-      <w:r>
-        <w:rPr>
-          <w:rFonts w:ascii="Courier New" w:hAnsi="Courier New" w:cs="Courier New"/>
-          <w:sz w:val="20"/>
-          <w:szCs w:val="20"/>
-          <w:lang w:val="en-US"/>
-        </w:rPr>
-        <w:t xml:space="preserve"> times = time(NULL);</w:t>
-      </w:r>
-    </w:p>
-    <w:p>
-      <w:pPr>
-        <w:rPr>
-          <w:rFonts w:ascii="Courier New" w:hAnsi="Courier New" w:cs="Courier New"/>
-          <w:sz w:val="20"/>
-          <w:szCs w:val="20"/>
-          <w:lang w:val="en-US"/>
-        </w:rPr>
-      </w:pPr>
-      <w:r>
-        <w:rPr>
-          <w:rFonts w:ascii="Courier New" w:hAnsi="Courier New" w:cs="Courier New"/>
-          <w:sz w:val="20"/>
-          <w:szCs w:val="20"/>
-          <w:lang w:val="en-US"/>
-        </w:rPr>
-        <w:t xml:space="preserve">    </w:t>
-      </w:r>
-      <w:proofErr w:type="spellStart"/>
-      <w:r>
-        <w:rPr>
-          <w:rFonts w:ascii="Courier New" w:hAnsi="Courier New" w:cs="Courier New"/>
-          <w:sz w:val="20"/>
-          <w:szCs w:val="20"/>
-          <w:lang w:val="en-US"/>
-        </w:rPr>
-        <w:t>in_File</w:t>
-      </w:r>
-      <w:proofErr w:type="spellEnd"/>
-      <w:r>
-        <w:rPr>
-          <w:rFonts w:ascii="Courier New" w:hAnsi="Courier New" w:cs="Courier New"/>
-          <w:sz w:val="20"/>
-          <w:szCs w:val="20"/>
-          <w:lang w:val="en-US"/>
-        </w:rPr>
-        <w:t xml:space="preserve"> &lt;&lt; "</w:t>
-      </w:r>
-      <w:r>
-        <w:rPr>
-          <w:rFonts w:ascii="Courier New" w:hAnsi="Courier New" w:cs="Courier New"/>
-          <w:sz w:val="20"/>
-          <w:szCs w:val="20"/>
-          <w:lang w:val="ru-RU"/>
-        </w:rPr>
-        <w:t>Час</w:t>
-      </w:r>
-      <w:r>
-        <w:rPr>
-          <w:rFonts w:ascii="Courier New" w:hAnsi="Courier New" w:cs="Courier New"/>
-          <w:sz w:val="20"/>
-          <w:szCs w:val="20"/>
-          <w:lang w:val="en-US"/>
-        </w:rPr>
-        <w:t xml:space="preserve"> </w:t>
-      </w:r>
-      <w:proofErr w:type="spellStart"/>
-      <w:r>
-        <w:rPr>
-          <w:rFonts w:ascii="Courier New" w:hAnsi="Courier New" w:cs="Courier New"/>
-          <w:sz w:val="20"/>
-          <w:szCs w:val="20"/>
-          <w:lang w:val="ru-RU"/>
-        </w:rPr>
-        <w:t>дозапису</w:t>
-      </w:r>
-      <w:proofErr w:type="spellEnd"/>
-      <w:r>
-        <w:rPr>
-          <w:rFonts w:ascii="Courier New" w:hAnsi="Courier New" w:cs="Courier New"/>
-          <w:sz w:val="20"/>
-          <w:szCs w:val="20"/>
-          <w:lang w:val="en-US"/>
-        </w:rPr>
-        <w:t xml:space="preserve"> :"  &lt;&lt; </w:t>
-      </w:r>
-      <w:proofErr w:type="spellStart"/>
-      <w:r>
-        <w:rPr>
-          <w:rFonts w:ascii="Courier New" w:hAnsi="Courier New" w:cs="Courier New"/>
-          <w:sz w:val="20"/>
-          <w:szCs w:val="20"/>
-          <w:lang w:val="en-US"/>
-        </w:rPr>
-        <w:t>asctime</w:t>
-      </w:r>
-      <w:proofErr w:type="spellEnd"/>
-      <w:r>
-        <w:rPr>
-          <w:rFonts w:ascii="Courier New" w:hAnsi="Courier New" w:cs="Courier New"/>
-          <w:sz w:val="20"/>
-          <w:szCs w:val="20"/>
-          <w:lang w:val="en-US"/>
-        </w:rPr>
-        <w:t xml:space="preserve"> (</w:t>
-      </w:r>
-      <w:proofErr w:type="spellStart"/>
-      <w:r>
-        <w:rPr>
-          <w:rFonts w:ascii="Courier New" w:hAnsi="Courier New" w:cs="Courier New"/>
-          <w:sz w:val="20"/>
-          <w:szCs w:val="20"/>
-          <w:lang w:val="en-US"/>
-        </w:rPr>
-        <w:t>localtime</w:t>
-      </w:r>
-      <w:proofErr w:type="spellEnd"/>
-      <w:r>
-        <w:rPr>
-          <w:rFonts w:ascii="Courier New" w:hAnsi="Courier New" w:cs="Courier New"/>
-          <w:sz w:val="20"/>
-          <w:szCs w:val="20"/>
-          <w:lang w:val="en-US"/>
-        </w:rPr>
-        <w:t xml:space="preserve">( &amp;times )) &lt;&lt; </w:t>
-      </w:r>
-      <w:proofErr w:type="spellStart"/>
-      <w:r>
-        <w:rPr>
-          <w:rFonts w:ascii="Courier New" w:hAnsi="Courier New" w:cs="Courier New"/>
-          <w:sz w:val="20"/>
-          <w:szCs w:val="20"/>
-          <w:lang w:val="en-US"/>
-        </w:rPr>
-        <w:t>endl</w:t>
-      </w:r>
-      <w:proofErr w:type="spellEnd"/>
-      <w:r>
-        <w:rPr>
-          <w:rFonts w:ascii="Courier New" w:hAnsi="Courier New" w:cs="Courier New"/>
-          <w:sz w:val="20"/>
-          <w:szCs w:val="20"/>
-          <w:lang w:val="en-US"/>
-        </w:rPr>
-        <w:t>;</w:t>
-      </w:r>
-    </w:p>
-    <w:p>
-      <w:pPr>
-        <w:rPr>
-          <w:rFonts w:ascii="Courier New" w:hAnsi="Courier New" w:cs="Courier New"/>
-          <w:sz w:val="20"/>
-          <w:szCs w:val="20"/>
-          <w:lang w:val="ru-RU"/>
-        </w:rPr>
-      </w:pPr>
-      <w:r>
-        <w:rPr>
-          <w:rFonts w:ascii="Courier New" w:hAnsi="Courier New" w:cs="Courier New"/>
-          <w:sz w:val="20"/>
-          <w:szCs w:val="20"/>
-          <w:lang w:val="en-US"/>
-        </w:rPr>
-        <w:t xml:space="preserve">    </w:t>
-      </w:r>
-      <w:proofErr w:type="spellStart"/>
-      <w:r>
-        <w:rPr>
-          <w:rFonts w:ascii="Courier New" w:hAnsi="Courier New" w:cs="Courier New"/>
-          <w:sz w:val="20"/>
-          <w:szCs w:val="20"/>
-          <w:lang w:val="ru-RU"/>
-        </w:rPr>
-        <w:t>in_File.close</w:t>
-      </w:r>
-      <w:proofErr w:type="spellEnd"/>
-      <w:r>
-        <w:rPr>
-          <w:rFonts w:ascii="Courier New" w:hAnsi="Courier New" w:cs="Courier New"/>
-          <w:sz w:val="20"/>
-          <w:szCs w:val="20"/>
-          <w:lang w:val="ru-RU"/>
-        </w:rPr>
-        <w:t>();</w:t>
-      </w:r>
-    </w:p>
-    <w:p>
-      <w:pPr>
-        <w:rPr>
-          <w:rFonts w:ascii="Courier New" w:hAnsi="Courier New" w:cs="Courier New"/>
-          <w:sz w:val="20"/>
-          <w:szCs w:val="20"/>
-          <w:lang w:val="ru-RU"/>
-        </w:rPr>
-      </w:pPr>
-    </w:p>
-    <w:p>
-      <w:pPr>
-        <w:rPr>
-          <w:rFonts w:ascii="Courier New" w:hAnsi="Courier New" w:cs="Courier New"/>
-          <w:sz w:val="20"/>
-          <w:szCs w:val="20"/>
-          <w:lang w:val="ru-RU"/>
-        </w:rPr>
-      </w:pPr>
-      <w:r>
-        <w:rPr>
-          <w:rFonts w:ascii="Courier New" w:hAnsi="Courier New" w:cs="Courier New"/>
-          <w:sz w:val="20"/>
-          <w:szCs w:val="20"/>
-          <w:lang w:val="ru-RU"/>
-        </w:rPr>
-        <w:t>}</w:t>
-      </w:r>
-    </w:p>
-    <w:p>
-      <w:pPr>
-        <w:rPr>
-          <w:rFonts w:ascii="Courier New" w:hAnsi="Courier New" w:cs="Courier New"/>
-          <w:sz w:val="20"/>
-          <w:szCs w:val="20"/>
-          <w:lang w:val="ru-RU"/>
-        </w:rPr>
-      </w:pPr>
-    </w:p>
-    <w:p>
-      <w:pPr>
-        <w:rPr>
-          <w:rFonts w:ascii="Courier New" w:hAnsi="Courier New" w:cs="Courier New"/>
-          <w:sz w:val="20"/>
-          <w:szCs w:val="20"/>
-          <w:lang w:val="en-US"/>
-        </w:rPr>
-      </w:pPr>
-      <w:r>
-        <w:rPr>
-          <w:rFonts w:ascii="Courier New" w:hAnsi="Courier New" w:cs="Courier New"/>
-          <w:sz w:val="20"/>
-          <w:szCs w:val="20"/>
-          <w:lang w:val="en-US"/>
-        </w:rPr>
-        <w:t>void task_10_3(float x, float z, float b, char *</w:t>
-      </w:r>
-      <w:proofErr w:type="spellStart"/>
-      <w:r>
-        <w:rPr>
-          <w:rFonts w:ascii="Courier New" w:hAnsi="Courier New" w:cs="Courier New"/>
-          <w:sz w:val="20"/>
-          <w:szCs w:val="20"/>
-          <w:lang w:val="en-US"/>
-        </w:rPr>
-        <w:t>OutFile</w:t>
-      </w:r>
-      <w:proofErr w:type="spellEnd"/>
-      <w:r>
-        <w:rPr>
-          <w:rFonts w:ascii="Courier New" w:hAnsi="Courier New" w:cs="Courier New"/>
-          <w:sz w:val="20"/>
-          <w:szCs w:val="20"/>
-          <w:lang w:val="en-US"/>
-        </w:rPr>
-        <w:t>)</w:t>
-      </w:r>
-    </w:p>
-    <w:p>
-      <w:pPr>
-        <w:rPr>
-          <w:rFonts w:ascii="Courier New" w:hAnsi="Courier New" w:cs="Courier New"/>
-          <w:sz w:val="20"/>
-          <w:szCs w:val="20"/>
-          <w:lang w:val="en-US"/>
-        </w:rPr>
-      </w:pPr>
-      <w:r>
-        <w:rPr>
-          <w:rFonts w:ascii="Courier New" w:hAnsi="Courier New" w:cs="Courier New"/>
-          <w:sz w:val="20"/>
-          <w:szCs w:val="20"/>
-          <w:lang w:val="en-US"/>
-        </w:rPr>
-        <w:t>{</w:t>
-      </w:r>
-    </w:p>
-    <w:p>
-      <w:pPr>
-        <w:rPr>
-          <w:rFonts w:ascii="Courier New" w:hAnsi="Courier New" w:cs="Courier New"/>
-          <w:sz w:val="20"/>
-          <w:szCs w:val="20"/>
-          <w:lang w:val="en-US"/>
-        </w:rPr>
-      </w:pPr>
-      <w:r>
-        <w:rPr>
-          <w:rFonts w:ascii="Courier New" w:hAnsi="Courier New" w:cs="Courier New"/>
-          <w:sz w:val="20"/>
-          <w:szCs w:val="20"/>
-          <w:lang w:val="en-US"/>
-        </w:rPr>
-        <w:t xml:space="preserve">   </w:t>
-      </w:r>
-      <w:proofErr w:type="spellStart"/>
-      <w:r>
-        <w:rPr>
-          <w:rFonts w:ascii="Courier New" w:hAnsi="Courier New" w:cs="Courier New"/>
-          <w:sz w:val="20"/>
-          <w:szCs w:val="20"/>
-          <w:lang w:val="en-US"/>
-        </w:rPr>
-        <w:t>ofstream</w:t>
-      </w:r>
-      <w:proofErr w:type="spellEnd"/>
-      <w:r>
-        <w:rPr>
-          <w:rFonts w:ascii="Courier New" w:hAnsi="Courier New" w:cs="Courier New"/>
-          <w:sz w:val="20"/>
-          <w:szCs w:val="20"/>
-          <w:lang w:val="en-US"/>
-        </w:rPr>
-        <w:t xml:space="preserve"> </w:t>
-      </w:r>
-      <w:proofErr w:type="spellStart"/>
-      <w:r>
-        <w:rPr>
-          <w:rFonts w:ascii="Courier New" w:hAnsi="Courier New" w:cs="Courier New"/>
-          <w:sz w:val="20"/>
-          <w:szCs w:val="20"/>
-          <w:lang w:val="en-US"/>
-        </w:rPr>
-        <w:t>outFile</w:t>
-      </w:r>
-      <w:proofErr w:type="spellEnd"/>
-      <w:r>
-        <w:rPr>
-          <w:rFonts w:ascii="Courier New" w:hAnsi="Courier New" w:cs="Courier New"/>
-          <w:sz w:val="20"/>
-          <w:szCs w:val="20"/>
-          <w:lang w:val="en-US"/>
-        </w:rPr>
-        <w:t>;</w:t>
-      </w:r>
-    </w:p>
-    <w:p>
-      <w:pPr>
-        <w:rPr>
-          <w:rFonts w:ascii="Courier New" w:hAnsi="Courier New" w:cs="Courier New"/>
-          <w:sz w:val="20"/>
-          <w:szCs w:val="20"/>
-          <w:lang w:val="en-US"/>
-        </w:rPr>
-      </w:pPr>
-      <w:r>
-        <w:rPr>
-          <w:rFonts w:ascii="Courier New" w:hAnsi="Courier New" w:cs="Courier New"/>
-          <w:sz w:val="20"/>
-          <w:szCs w:val="20"/>
-          <w:lang w:val="en-US"/>
-        </w:rPr>
-        <w:t xml:space="preserve">   </w:t>
-      </w:r>
-      <w:proofErr w:type="spellStart"/>
-      <w:r>
-        <w:rPr>
-          <w:rFonts w:ascii="Courier New" w:hAnsi="Courier New" w:cs="Courier New"/>
-          <w:sz w:val="20"/>
-          <w:szCs w:val="20"/>
-          <w:lang w:val="en-US"/>
-        </w:rPr>
-        <w:t>outFile.open</w:t>
-      </w:r>
-      <w:proofErr w:type="spellEnd"/>
-      <w:r>
-        <w:rPr>
-          <w:rFonts w:ascii="Courier New" w:hAnsi="Courier New" w:cs="Courier New"/>
-          <w:sz w:val="20"/>
-          <w:szCs w:val="20"/>
-          <w:lang w:val="en-US"/>
-        </w:rPr>
-        <w:t>(</w:t>
-      </w:r>
-      <w:proofErr w:type="spellStart"/>
-      <w:r>
-        <w:rPr>
-          <w:rFonts w:ascii="Courier New" w:hAnsi="Courier New" w:cs="Courier New"/>
-          <w:sz w:val="20"/>
-          <w:szCs w:val="20"/>
-          <w:lang w:val="en-US"/>
-        </w:rPr>
-        <w:t>OutFile</w:t>
-      </w:r>
-      <w:proofErr w:type="spellEnd"/>
-      <w:r>
-        <w:rPr>
-          <w:rFonts w:ascii="Courier New" w:hAnsi="Courier New" w:cs="Courier New"/>
-          <w:sz w:val="20"/>
-          <w:szCs w:val="20"/>
-          <w:lang w:val="en-US"/>
-        </w:rPr>
-        <w:t xml:space="preserve">, </w:t>
-      </w:r>
-      <w:proofErr w:type="spellStart"/>
-      <w:proofErr w:type="gramStart"/>
-      <w:r>
-        <w:rPr>
-          <w:rFonts w:ascii="Courier New" w:hAnsi="Courier New" w:cs="Courier New"/>
-          <w:sz w:val="20"/>
-          <w:szCs w:val="20"/>
-          <w:lang w:val="en-US"/>
-        </w:rPr>
-        <w:t>ios</w:t>
-      </w:r>
-      <w:proofErr w:type="spellEnd"/>
-      <w:r>
-        <w:rPr>
-          <w:rFonts w:ascii="Courier New" w:hAnsi="Courier New" w:cs="Courier New"/>
-          <w:sz w:val="20"/>
-          <w:szCs w:val="20"/>
-          <w:lang w:val="en-US"/>
-        </w:rPr>
-        <w:t>::</w:t>
-      </w:r>
-      <w:proofErr w:type="gramEnd"/>
-      <w:r>
-        <w:rPr>
-          <w:rFonts w:ascii="Courier New" w:hAnsi="Courier New" w:cs="Courier New"/>
-          <w:sz w:val="20"/>
-          <w:szCs w:val="20"/>
-          <w:lang w:val="en-US"/>
-        </w:rPr>
-        <w:t>app);</w:t>
-      </w:r>
-    </w:p>
-    <w:p>
-      <w:pPr>
-        <w:rPr>
-          <w:rFonts w:ascii="Courier New" w:hAnsi="Courier New" w:cs="Courier New"/>
-          <w:sz w:val="20"/>
-          <w:szCs w:val="20"/>
-          <w:lang w:val="en-US"/>
-        </w:rPr>
-      </w:pPr>
-    </w:p>
-    <w:p>
-      <w:pPr>
-        <w:rPr>
-          <w:rFonts w:ascii="Courier New" w:hAnsi="Courier New" w:cs="Courier New"/>
-          <w:sz w:val="20"/>
-          <w:szCs w:val="20"/>
-          <w:lang w:val="en-US"/>
-        </w:rPr>
-      </w:pPr>
-      <w:r>
-        <w:rPr>
-          <w:rFonts w:ascii="Courier New" w:hAnsi="Courier New" w:cs="Courier New"/>
-          <w:sz w:val="20"/>
-          <w:szCs w:val="20"/>
-          <w:lang w:val="en-US"/>
-        </w:rPr>
-        <w:t xml:space="preserve">   </w:t>
-      </w:r>
-      <w:proofErr w:type="spellStart"/>
-      <w:r>
-        <w:rPr>
-          <w:rFonts w:ascii="Courier New" w:hAnsi="Courier New" w:cs="Courier New"/>
-          <w:sz w:val="20"/>
-          <w:szCs w:val="20"/>
-          <w:lang w:val="en-US"/>
-        </w:rPr>
-        <w:t>outFile</w:t>
-      </w:r>
-      <w:proofErr w:type="spellEnd"/>
-      <w:r>
-        <w:rPr>
-          <w:rFonts w:ascii="Courier New" w:hAnsi="Courier New" w:cs="Courier New"/>
-          <w:sz w:val="20"/>
-          <w:szCs w:val="20"/>
-          <w:lang w:val="en-US"/>
-        </w:rPr>
-        <w:t xml:space="preserve"> &lt;&lt; "\n</w:t>
-      </w:r>
-      <w:r>
-        <w:rPr>
-          <w:rFonts w:ascii="Courier New" w:hAnsi="Courier New" w:cs="Courier New"/>
-          <w:sz w:val="20"/>
-          <w:szCs w:val="20"/>
-          <w:lang w:val="ru-RU"/>
-        </w:rPr>
-        <w:t>Результат</w:t>
-      </w:r>
-      <w:r>
-        <w:rPr>
-          <w:rFonts w:ascii="Courier New" w:hAnsi="Courier New" w:cs="Courier New"/>
-          <w:sz w:val="20"/>
-          <w:szCs w:val="20"/>
-          <w:lang w:val="en-US"/>
-        </w:rPr>
-        <w:t xml:space="preserve"> </w:t>
-      </w:r>
-      <w:proofErr w:type="spellStart"/>
-      <w:r>
-        <w:rPr>
-          <w:rFonts w:ascii="Courier New" w:hAnsi="Courier New" w:cs="Courier New"/>
-          <w:sz w:val="20"/>
-          <w:szCs w:val="20"/>
-          <w:lang w:val="ru-RU"/>
-        </w:rPr>
-        <w:t>виконання</w:t>
-      </w:r>
-      <w:proofErr w:type="spellEnd"/>
-      <w:r>
-        <w:rPr>
-          <w:rFonts w:ascii="Courier New" w:hAnsi="Courier New" w:cs="Courier New"/>
-          <w:sz w:val="20"/>
-          <w:szCs w:val="20"/>
-          <w:lang w:val="en-US"/>
-        </w:rPr>
-        <w:t xml:space="preserve"> </w:t>
-      </w:r>
-      <w:proofErr w:type="spellStart"/>
-      <w:r>
-        <w:rPr>
-          <w:rFonts w:ascii="Courier New" w:hAnsi="Courier New" w:cs="Courier New"/>
-          <w:sz w:val="20"/>
-          <w:szCs w:val="20"/>
-          <w:lang w:val="ru-RU"/>
-        </w:rPr>
-        <w:t>функції</w:t>
-      </w:r>
-      <w:proofErr w:type="spellEnd"/>
-      <w:r>
-        <w:rPr>
-          <w:rFonts w:ascii="Courier New" w:hAnsi="Courier New" w:cs="Courier New"/>
-          <w:sz w:val="20"/>
-          <w:szCs w:val="20"/>
-          <w:lang w:val="en-US"/>
-        </w:rPr>
-        <w:t xml:space="preserve"> </w:t>
-      </w:r>
-      <w:proofErr w:type="spellStart"/>
-      <w:r>
-        <w:rPr>
-          <w:rFonts w:ascii="Courier New" w:hAnsi="Courier New" w:cs="Courier New"/>
-          <w:sz w:val="20"/>
-          <w:szCs w:val="20"/>
-          <w:lang w:val="en-US"/>
-        </w:rPr>
-        <w:t>s_calculation</w:t>
-      </w:r>
-      <w:proofErr w:type="spellEnd"/>
-      <w:r>
-        <w:rPr>
-          <w:rFonts w:ascii="Courier New" w:hAnsi="Courier New" w:cs="Courier New"/>
-          <w:sz w:val="20"/>
-          <w:szCs w:val="20"/>
-          <w:lang w:val="en-US"/>
-        </w:rPr>
-        <w:t xml:space="preserve">: S = " &lt;&lt; </w:t>
-      </w:r>
-      <w:proofErr w:type="spellStart"/>
-      <w:r>
-        <w:rPr>
-          <w:rFonts w:ascii="Courier New" w:hAnsi="Courier New" w:cs="Courier New"/>
-          <w:sz w:val="20"/>
-          <w:szCs w:val="20"/>
-          <w:lang w:val="en-US"/>
-        </w:rPr>
-        <w:t>s_calculation</w:t>
-      </w:r>
-      <w:proofErr w:type="spellEnd"/>
-      <w:r>
-        <w:rPr>
-          <w:rFonts w:ascii="Courier New" w:hAnsi="Courier New" w:cs="Courier New"/>
-          <w:sz w:val="20"/>
-          <w:szCs w:val="20"/>
-          <w:lang w:val="en-US"/>
-        </w:rPr>
-        <w:t>(</w:t>
-      </w:r>
-      <w:proofErr w:type="spellStart"/>
-      <w:r>
-        <w:rPr>
-          <w:rFonts w:ascii="Courier New" w:hAnsi="Courier New" w:cs="Courier New"/>
-          <w:sz w:val="20"/>
-          <w:szCs w:val="20"/>
-          <w:lang w:val="en-US"/>
-        </w:rPr>
-        <w:t>x,z,b</w:t>
-      </w:r>
-      <w:proofErr w:type="spellEnd"/>
-      <w:r>
-        <w:rPr>
-          <w:rFonts w:ascii="Courier New" w:hAnsi="Courier New" w:cs="Courier New"/>
-          <w:sz w:val="20"/>
-          <w:szCs w:val="20"/>
-          <w:lang w:val="en-US"/>
-        </w:rPr>
-        <w:t xml:space="preserve">) &lt;&lt; </w:t>
-      </w:r>
-      <w:proofErr w:type="spellStart"/>
-      <w:r>
-        <w:rPr>
-          <w:rFonts w:ascii="Courier New" w:hAnsi="Courier New" w:cs="Courier New"/>
-          <w:sz w:val="20"/>
-          <w:szCs w:val="20"/>
-          <w:lang w:val="en-US"/>
-        </w:rPr>
-        <w:t>endl</w:t>
-      </w:r>
-      <w:proofErr w:type="spellEnd"/>
-      <w:r>
-        <w:rPr>
-          <w:rFonts w:ascii="Courier New" w:hAnsi="Courier New" w:cs="Courier New"/>
-          <w:sz w:val="20"/>
-          <w:szCs w:val="20"/>
-          <w:lang w:val="en-US"/>
-        </w:rPr>
-        <w:t>;</w:t>
-      </w:r>
-    </w:p>
-    <w:p>
-      <w:pPr>
-        <w:rPr>
-          <w:rFonts w:ascii="Courier New" w:hAnsi="Courier New" w:cs="Courier New"/>
-          <w:sz w:val="20"/>
-          <w:szCs w:val="20"/>
-          <w:lang w:val="en-US"/>
-        </w:rPr>
-      </w:pPr>
-    </w:p>
-    <w:p>
-      <w:pPr>
-        <w:rPr>
-          <w:rFonts w:ascii="Courier New" w:hAnsi="Courier New" w:cs="Courier New"/>
-          <w:sz w:val="20"/>
-          <w:szCs w:val="20"/>
-          <w:lang w:val="en-US"/>
-        </w:rPr>
-      </w:pPr>
-    </w:p>
-    <w:p>
-      <w:pPr>
-        <w:rPr>
-          <w:rFonts w:ascii="Courier New" w:hAnsi="Courier New" w:cs="Courier New"/>
-          <w:sz w:val="20"/>
-          <w:szCs w:val="20"/>
-          <w:lang w:val="en-US"/>
-        </w:rPr>
-      </w:pPr>
-      <w:r>
-        <w:rPr>
-          <w:rFonts w:ascii="Courier New" w:hAnsi="Courier New" w:cs="Courier New"/>
-          <w:sz w:val="20"/>
-          <w:szCs w:val="20"/>
-          <w:lang w:val="en-US"/>
-        </w:rPr>
-        <w:t xml:space="preserve">   if (b&gt;0)</w:t>
-      </w:r>
-    </w:p>
-    <w:p>
-      <w:pPr>
-        <w:rPr>
-          <w:rFonts w:ascii="Courier New" w:hAnsi="Courier New" w:cs="Courier New"/>
-          <w:sz w:val="20"/>
-          <w:szCs w:val="20"/>
-          <w:lang w:val="en-US"/>
-        </w:rPr>
-      </w:pPr>
-      <w:r>
-        <w:rPr>
-          <w:rFonts w:ascii="Courier New" w:hAnsi="Courier New" w:cs="Courier New"/>
-          <w:sz w:val="20"/>
-          <w:szCs w:val="20"/>
-          <w:lang w:val="en-US"/>
-        </w:rPr>
-        <w:t xml:space="preserve">        </w:t>
-      </w:r>
-      <w:proofErr w:type="spellStart"/>
-      <w:r>
-        <w:rPr>
-          <w:rFonts w:ascii="Courier New" w:hAnsi="Courier New" w:cs="Courier New"/>
-          <w:sz w:val="20"/>
-          <w:szCs w:val="20"/>
-          <w:lang w:val="en-US"/>
-        </w:rPr>
-        <w:t>outFile</w:t>
-      </w:r>
-      <w:proofErr w:type="spellEnd"/>
-      <w:r>
-        <w:rPr>
-          <w:rFonts w:ascii="Courier New" w:hAnsi="Courier New" w:cs="Courier New"/>
-          <w:sz w:val="20"/>
-          <w:szCs w:val="20"/>
-          <w:lang w:val="en-US"/>
-        </w:rPr>
-        <w:t>&lt;&lt; "</w:t>
-      </w:r>
-      <w:r>
-        <w:rPr>
-          <w:rFonts w:ascii="Courier New" w:hAnsi="Courier New" w:cs="Courier New"/>
-          <w:sz w:val="20"/>
-          <w:szCs w:val="20"/>
-          <w:lang w:val="ru-RU"/>
-        </w:rPr>
-        <w:t>Число</w:t>
-      </w:r>
-      <w:r>
-        <w:rPr>
-          <w:rFonts w:ascii="Courier New" w:hAnsi="Courier New" w:cs="Courier New"/>
-          <w:sz w:val="20"/>
-          <w:szCs w:val="20"/>
-          <w:lang w:val="en-US"/>
-        </w:rPr>
-        <w:t xml:space="preserve"> " &lt;&lt; b &lt;&lt; " </w:t>
-      </w:r>
-      <w:r>
-        <w:rPr>
-          <w:rFonts w:ascii="Courier New" w:hAnsi="Courier New" w:cs="Courier New"/>
-          <w:sz w:val="20"/>
-          <w:szCs w:val="20"/>
-          <w:lang w:val="ru-RU"/>
-        </w:rPr>
-        <w:t>у</w:t>
-      </w:r>
-      <w:r>
-        <w:rPr>
-          <w:rFonts w:ascii="Courier New" w:hAnsi="Courier New" w:cs="Courier New"/>
-          <w:sz w:val="20"/>
-          <w:szCs w:val="20"/>
-          <w:lang w:val="en-US"/>
-        </w:rPr>
-        <w:t xml:space="preserve"> </w:t>
-      </w:r>
-      <w:proofErr w:type="spellStart"/>
-      <w:r>
-        <w:rPr>
-          <w:rFonts w:ascii="Courier New" w:hAnsi="Courier New" w:cs="Courier New"/>
-          <w:sz w:val="20"/>
-          <w:szCs w:val="20"/>
-          <w:lang w:val="ru-RU"/>
-        </w:rPr>
-        <w:t>двійковому</w:t>
-      </w:r>
-      <w:proofErr w:type="spellEnd"/>
-      <w:r>
-        <w:rPr>
-          <w:rFonts w:ascii="Courier New" w:hAnsi="Courier New" w:cs="Courier New"/>
-          <w:sz w:val="20"/>
-          <w:szCs w:val="20"/>
-          <w:lang w:val="en-US"/>
-        </w:rPr>
-        <w:t xml:space="preserve"> </w:t>
-      </w:r>
-      <w:proofErr w:type="spellStart"/>
-      <w:r>
-        <w:rPr>
-          <w:rFonts w:ascii="Courier New" w:hAnsi="Courier New" w:cs="Courier New"/>
-          <w:sz w:val="20"/>
-          <w:szCs w:val="20"/>
-          <w:lang w:val="ru-RU"/>
-        </w:rPr>
-        <w:t>коді</w:t>
-      </w:r>
-      <w:proofErr w:type="spellEnd"/>
-      <w:r>
-        <w:rPr>
-          <w:rFonts w:ascii="Courier New" w:hAnsi="Courier New" w:cs="Courier New"/>
-          <w:sz w:val="20"/>
-          <w:szCs w:val="20"/>
-          <w:lang w:val="en-US"/>
-        </w:rPr>
-        <w:t xml:space="preserve">: " &lt;&lt; </w:t>
-      </w:r>
-      <w:proofErr w:type="spellStart"/>
-      <w:r>
-        <w:rPr>
-          <w:rFonts w:ascii="Courier New" w:hAnsi="Courier New" w:cs="Courier New"/>
-          <w:sz w:val="20"/>
-          <w:szCs w:val="20"/>
-          <w:lang w:val="en-US"/>
-        </w:rPr>
-        <w:t>bitset</w:t>
-      </w:r>
-      <w:proofErr w:type="spellEnd"/>
-      <w:r>
-        <w:rPr>
-          <w:rFonts w:ascii="Courier New" w:hAnsi="Courier New" w:cs="Courier New"/>
-          <w:sz w:val="20"/>
-          <w:szCs w:val="20"/>
-          <w:lang w:val="en-US"/>
-        </w:rPr>
-        <w:t xml:space="preserve">&lt;32&gt;(b) &lt;&lt; </w:t>
-      </w:r>
-      <w:proofErr w:type="spellStart"/>
-      <w:r>
-        <w:rPr>
-          <w:rFonts w:ascii="Courier New" w:hAnsi="Courier New" w:cs="Courier New"/>
-          <w:sz w:val="20"/>
-          <w:szCs w:val="20"/>
-          <w:lang w:val="en-US"/>
-        </w:rPr>
-        <w:t>endl</w:t>
-      </w:r>
-      <w:proofErr w:type="spellEnd"/>
-      <w:r>
-        <w:rPr>
-          <w:rFonts w:ascii="Courier New" w:hAnsi="Courier New" w:cs="Courier New"/>
-          <w:sz w:val="20"/>
-          <w:szCs w:val="20"/>
-          <w:lang w:val="en-US"/>
-        </w:rPr>
-        <w:t>;</w:t>
-      </w:r>
-    </w:p>
-    <w:p>
-      <w:pPr>
-        <w:rPr>
-          <w:rFonts w:ascii="Courier New" w:hAnsi="Courier New" w:cs="Courier New"/>
-          <w:sz w:val="20"/>
-          <w:szCs w:val="20"/>
-          <w:lang w:val="ru-RU"/>
-        </w:rPr>
-      </w:pPr>
-      <w:r>
-        <w:rPr>
-          <w:rFonts w:ascii="Courier New" w:hAnsi="Courier New" w:cs="Courier New"/>
-          <w:sz w:val="20"/>
-          <w:szCs w:val="20"/>
-          <w:lang w:val="en-US"/>
-        </w:rPr>
-        <w:t xml:space="preserve">    </w:t>
-      </w:r>
-      <w:proofErr w:type="spellStart"/>
-      <w:r>
-        <w:rPr>
-          <w:rFonts w:ascii="Courier New" w:hAnsi="Courier New" w:cs="Courier New"/>
-          <w:sz w:val="20"/>
-          <w:szCs w:val="20"/>
-          <w:lang w:val="ru-RU"/>
-        </w:rPr>
-        <w:t>else</w:t>
-      </w:r>
-      <w:proofErr w:type="spellEnd"/>
-    </w:p>
-    <w:p>
-      <w:pPr>
-        <w:rPr>
-          <w:rFonts w:ascii="Courier New" w:hAnsi="Courier New" w:cs="Courier New"/>
-          <w:sz w:val="20"/>
-          <w:szCs w:val="20"/>
-          <w:lang w:val="ru-RU"/>
-        </w:rPr>
-      </w:pPr>
-      <w:r>
-        <w:rPr>
-          <w:rFonts w:ascii="Courier New" w:hAnsi="Courier New" w:cs="Courier New"/>
-          <w:sz w:val="20"/>
-          <w:szCs w:val="20"/>
-          <w:lang w:val="ru-RU"/>
-        </w:rPr>
-        <w:t xml:space="preserve">        </w:t>
-      </w:r>
-      <w:proofErr w:type="spellStart"/>
-      <w:proofErr w:type="gramStart"/>
-      <w:r>
-        <w:rPr>
-          <w:rFonts w:ascii="Courier New" w:hAnsi="Courier New" w:cs="Courier New"/>
-          <w:sz w:val="20"/>
-          <w:szCs w:val="20"/>
-          <w:lang w:val="ru-RU"/>
-        </w:rPr>
-        <w:t>outFile</w:t>
-      </w:r>
-      <w:proofErr w:type="spellEnd"/>
-      <w:r>
-        <w:rPr>
-          <w:rFonts w:ascii="Courier New" w:hAnsi="Courier New" w:cs="Courier New"/>
-          <w:sz w:val="20"/>
-          <w:szCs w:val="20"/>
-          <w:lang w:val="ru-RU"/>
-        </w:rPr>
-        <w:t>&lt;</w:t>
-      </w:r>
-      <w:proofErr w:type="gramEnd"/>
-      <w:r>
-        <w:rPr>
-          <w:rFonts w:ascii="Courier New" w:hAnsi="Courier New" w:cs="Courier New"/>
-          <w:sz w:val="20"/>
-          <w:szCs w:val="20"/>
-          <w:lang w:val="ru-RU"/>
-        </w:rPr>
-        <w:t xml:space="preserve">&lt; "Число " &lt;&lt; b &lt;&lt; " не </w:t>
-      </w:r>
-      <w:proofErr w:type="spellStart"/>
-      <w:r>
-        <w:rPr>
-          <w:rFonts w:ascii="Courier New" w:hAnsi="Courier New" w:cs="Courier New"/>
-          <w:sz w:val="20"/>
-          <w:szCs w:val="20"/>
-          <w:lang w:val="ru-RU"/>
-        </w:rPr>
-        <w:t>натуральне</w:t>
-      </w:r>
-      <w:proofErr w:type="spellEnd"/>
-      <w:r>
-        <w:rPr>
-          <w:rFonts w:ascii="Courier New" w:hAnsi="Courier New" w:cs="Courier New"/>
-          <w:sz w:val="20"/>
-          <w:szCs w:val="20"/>
-          <w:lang w:val="ru-RU"/>
-        </w:rPr>
-        <w:t xml:space="preserve">." </w:t>
-      </w:r>
-      <w:proofErr w:type="gramStart"/>
-      <w:r>
-        <w:rPr>
-          <w:rFonts w:ascii="Courier New" w:hAnsi="Courier New" w:cs="Courier New"/>
-          <w:sz w:val="20"/>
-          <w:szCs w:val="20"/>
-          <w:lang w:val="ru-RU"/>
-        </w:rPr>
-        <w:t xml:space="preserve">&lt;&lt; </w:t>
-      </w:r>
-      <w:proofErr w:type="spellStart"/>
-      <w:r>
-        <w:rPr>
-          <w:rFonts w:ascii="Courier New" w:hAnsi="Courier New" w:cs="Courier New"/>
-          <w:sz w:val="20"/>
-          <w:szCs w:val="20"/>
-          <w:lang w:val="ru-RU"/>
-        </w:rPr>
-        <w:t>endl</w:t>
-      </w:r>
-      <w:proofErr w:type="spellEnd"/>
-      <w:proofErr w:type="gramEnd"/>
-      <w:r>
-        <w:rPr>
-          <w:rFonts w:ascii="Courier New" w:hAnsi="Courier New" w:cs="Courier New"/>
-          <w:sz w:val="20"/>
-          <w:szCs w:val="20"/>
-          <w:lang w:val="ru-RU"/>
-        </w:rPr>
-        <w:t>;</w:t>
-      </w:r>
-    </w:p>
-    <w:p>
-      <w:pPr>
-        <w:rPr>
-          <w:rFonts w:ascii="Courier New" w:hAnsi="Courier New" w:cs="Courier New"/>
-          <w:sz w:val="20"/>
-          <w:szCs w:val="20"/>
-          <w:lang w:val="ru-RU"/>
-        </w:rPr>
-      </w:pPr>
-      <w:r>
-        <w:rPr>
-          <w:rFonts w:ascii="Courier New" w:hAnsi="Courier New" w:cs="Courier New"/>
-          <w:sz w:val="20"/>
-          <w:szCs w:val="20"/>
-          <w:lang w:val="ru-RU"/>
-        </w:rPr>
-        <w:t xml:space="preserve">   </w:t>
-      </w:r>
-      <w:proofErr w:type="spellStart"/>
-      <w:r>
-        <w:rPr>
-          <w:rFonts w:ascii="Courier New" w:hAnsi="Courier New" w:cs="Courier New"/>
-          <w:sz w:val="20"/>
-          <w:szCs w:val="20"/>
-          <w:lang w:val="ru-RU"/>
-        </w:rPr>
-        <w:t>outFile.close</w:t>
-      </w:r>
-      <w:proofErr w:type="spellEnd"/>
-      <w:r>
-        <w:rPr>
-          <w:rFonts w:ascii="Courier New" w:hAnsi="Courier New" w:cs="Courier New"/>
-          <w:sz w:val="20"/>
-          <w:szCs w:val="20"/>
-          <w:lang w:val="ru-RU"/>
-        </w:rPr>
-        <w:t>();</w:t>
-      </w:r>
-    </w:p>
-    <w:p>
-      <w:pPr>
-        <w:rPr>
-          <w:rFonts w:ascii="Courier New" w:hAnsi="Courier New" w:cs="Courier New"/>
-          <w:sz w:val="20"/>
-          <w:szCs w:val="20"/>
-          <w:lang w:val="ru-RU"/>
-        </w:rPr>
-      </w:pPr>
-      <w:r>
-        <w:rPr>
-          <w:rFonts w:ascii="Courier New" w:hAnsi="Courier New" w:cs="Courier New"/>
-          <w:sz w:val="20"/>
-          <w:szCs w:val="20"/>
-          <w:lang w:val="ru-RU"/>
-        </w:rPr>
-        <w:t>}</w:t>
-      </w:r>
-    </w:p>
-    <w:p>
-      <w:pPr>
-        <w:rPr>
           <w:b/>
-          <w:lang w:val="ru-RU"/>
+          <w:lang w:val="en-US"/>
         </w:rPr>
       </w:pPr>
     </w:p>
@@ -15397,7 +15625,7 @@
         <w:jc w:val="center"/>
         <w:rPr>
           <w:b/>
-          <w:lang w:val="ru-RU"/>
+          <w:lang w:val="en-US"/>
         </w:rPr>
       </w:pPr>
       <w:proofErr w:type="spellStart"/>
@@ -15413,9 +15641,16 @@
       <w:r>
         <w:rPr>
           <w:b/>
-          <w:lang w:val="ru-RU"/>
-        </w:rPr>
-        <w:t xml:space="preserve"> Д</w:t>
+          <w:lang w:val="en-US"/>
+        </w:rPr>
+        <w:t xml:space="preserve"> </w:t>
+      </w:r>
+      <w:r>
+        <w:rPr>
+          <w:b/>
+          <w:lang w:val="ru-RU"/>
+        </w:rPr>
+        <w:t>Д</w:t>
       </w:r>
     </w:p>
     <w:p>
@@ -15572,8 +15807,6 @@
         </w:rPr>
         <w:t>&gt;</w:t>
       </w:r>
-      <w:bookmarkStart w:id="1" w:name="_GoBack"/>
-      <w:bookmarkEnd w:id="1"/>
     </w:p>
     <w:p>
       <w:pPr>
@@ -23620,51 +23853,6 @@
         </w:rPr>
         <w:t>}</w:t>
       </w:r>
-    </w:p>
-    <w:p/>
-    <w:p/>
-    <w:p/>
-    <w:p>
-      <w:pPr>
-        <w:rPr>
-          <w:b/>
-          <w:lang w:val="ru-RU"/>
-        </w:rPr>
-      </w:pPr>
-    </w:p>
-    <w:p/>
-    <w:p/>
-    <w:p>
-      <w:pPr>
-        <w:jc w:val="center"/>
-        <w:rPr>
-          <w:b/>
-          <w:lang w:val="uk-UA"/>
-        </w:rPr>
-      </w:pPr>
-    </w:p>
-    <w:p>
-      <w:pPr>
-        <w:jc w:val="center"/>
-      </w:pPr>
-    </w:p>
-    <w:p/>
-    <w:p/>
-    <w:p/>
-    <w:p>
-      <w:pPr>
-        <w:jc w:val="center"/>
-        <w:rPr>
-          <w:b/>
-          <w:lang w:val="uk-UA"/>
-        </w:rPr>
-      </w:pPr>
-    </w:p>
-    <w:p/>
-    <w:p>
-      <w:pPr>
-        <w:ind w:firstLine="709"/>
-      </w:pPr>
     </w:p>
     <w:p>
       <w:pPr>
@@ -23675,86 +23863,8 @@
           <w:szCs w:val="30"/>
         </w:rPr>
       </w:pPr>
-    </w:p>
-    <w:p>
-      <w:pPr>
-        <w:jc w:val="center"/>
-        <w:rPr>
-          <w:b/>
-          <w:sz w:val="30"/>
-          <w:szCs w:val="30"/>
-        </w:rPr>
-      </w:pPr>
-    </w:p>
-    <w:p>
-      <w:pPr>
-        <w:jc w:val="center"/>
-        <w:rPr>
-          <w:b/>
-          <w:sz w:val="30"/>
-          <w:szCs w:val="30"/>
-        </w:rPr>
-      </w:pPr>
-    </w:p>
-    <w:p>
-      <w:pPr>
-        <w:jc w:val="center"/>
-        <w:rPr>
-          <w:b/>
-          <w:sz w:val="30"/>
-          <w:szCs w:val="30"/>
-        </w:rPr>
-      </w:pPr>
-    </w:p>
-    <w:p>
-      <w:pPr>
-        <w:jc w:val="center"/>
-        <w:rPr>
-          <w:b/>
-          <w:sz w:val="30"/>
-          <w:szCs w:val="30"/>
-        </w:rPr>
-      </w:pPr>
-    </w:p>
-    <w:p>
-      <w:pPr>
-        <w:jc w:val="center"/>
-        <w:rPr>
-          <w:b/>
-          <w:sz w:val="30"/>
-          <w:szCs w:val="30"/>
-        </w:rPr>
-      </w:pPr>
-    </w:p>
-    <w:p>
-      <w:pPr>
-        <w:jc w:val="center"/>
-        <w:rPr>
-          <w:b/>
-          <w:sz w:val="30"/>
-          <w:szCs w:val="30"/>
-        </w:rPr>
-      </w:pPr>
-    </w:p>
-    <w:p>
-      <w:pPr>
-        <w:jc w:val="center"/>
-        <w:rPr>
-          <w:b/>
-          <w:sz w:val="30"/>
-          <w:szCs w:val="30"/>
-        </w:rPr>
-      </w:pPr>
-    </w:p>
-    <w:p>
-      <w:pPr>
-        <w:jc w:val="center"/>
-        <w:rPr>
-          <w:b/>
-          <w:sz w:val="30"/>
-          <w:szCs w:val="30"/>
-        </w:rPr>
-      </w:pPr>
+      <w:bookmarkStart w:id="1" w:name="_GoBack"/>
+      <w:bookmarkEnd w:id="1"/>
     </w:p>
     <w:sectPr>
       <w:pgSz w:w="11906" w:h="16838"/>

</xml_diff>